<commit_message>
Update template.docx, fix xml parser and finish web form
</commit_message>
<xml_diff>
--- a/excel_to_doc_parser/templates/Шаблон-программа.docx
+++ b/excel_to_doc_parser/templates/Шаблон-программа.docx
@@ -1,6 +1,6 @@
 
 <file path=word/document.xml><?xml version="1.0" encoding="utf-8"?>
-<w:document xmlns:wpc="http://schemas.microsoft.com/office/word/2010/wordprocessingCanvas" xmlns:cx="http://schemas.microsoft.com/office/drawing/2014/chartex" xmlns:cx1="http://schemas.microsoft.com/office/drawing/2015/9/8/chartex" xmlns:cx2="http://schemas.microsoft.com/office/drawing/2015/10/21/chartex" xmlns:cx3="http://schemas.microsoft.com/office/drawing/2016/5/9/chartex" xmlns:cx4="http://schemas.microsoft.com/office/drawing/2016/5/10/chartex" xmlns:cx5="http://schemas.microsoft.com/office/drawing/2016/5/11/chartex" xmlns:cx6="http://schemas.microsoft.com/office/drawing/2016/5/12/chartex" xmlns:cx7="http://schemas.microsoft.com/office/drawing/2016/5/13/chartex" xmlns:cx8="http://schemas.microsoft.com/office/drawing/2016/5/14/chartex" xmlns:mc="http://schemas.openxmlformats.org/markup-compatibility/2006" xmlns:aink="http://schemas.microsoft.com/office/drawing/2016/ink" xmlns:am3d="http://schemas.microsoft.com/office/drawing/2017/model3d" xmlns:o="urn:schemas-microsoft-com:office:office" xmlns:r="http://schemas.openxmlformats.org/officeDocument/2006/relationships" xmlns:m="http://schemas.openxmlformats.org/officeDocument/2006/math" xmlns:v="urn:schemas-microsoft-com:vml" xmlns:wp14="http://schemas.microsoft.com/office/word/2010/wordprocessingDrawing" xmlns:wp="http://schemas.openxmlformats.org/drawingml/2006/wordprocessingDrawing" xmlns:w10="urn:schemas-microsoft-com:office:word" xmlns:w="http://schemas.openxmlformats.org/wordprocessingml/2006/main" xmlns:w14="http://schemas.microsoft.com/office/word/2010/wordml" xmlns:w15="http://schemas.microsoft.com/office/word/2012/wordml" xmlns:w16cex="http://schemas.microsoft.com/office/word/2018/wordml/cex" xmlns:w16cid="http://schemas.microsoft.com/office/word/2016/wordml/cid" xmlns:w16="http://schemas.microsoft.com/office/word/2018/wordml" xmlns:w16sdtdh="http://schemas.microsoft.com/office/word/2020/wordml/sdtdatahash" xmlns:w16se="http://schemas.microsoft.com/office/word/2015/wordml/symex" xmlns:wpg="http://schemas.microsoft.com/office/word/2010/wordprocessingGroup" xmlns:wpi="http://schemas.microsoft.com/office/word/2010/wordprocessingInk" xmlns:wne="http://schemas.microsoft.com/office/word/2006/wordml" xmlns:wps="http://schemas.microsoft.com/office/word/2010/wordprocessingShape" mc:Ignorable="w14 w15 w16se w16cid w16 w16cex w16sdtdh wp14">
+<w:document xmlns:wpc="http://schemas.microsoft.com/office/word/2010/wordprocessingCanvas" xmlns:cx="http://schemas.microsoft.com/office/drawing/2014/chartex" xmlns:cx1="http://schemas.microsoft.com/office/drawing/2015/9/8/chartex" xmlns:cx2="http://schemas.microsoft.com/office/drawing/2015/10/21/chartex" xmlns:cx3="http://schemas.microsoft.com/office/drawing/2016/5/9/chartex" xmlns:cx4="http://schemas.microsoft.com/office/drawing/2016/5/10/chartex" xmlns:cx5="http://schemas.microsoft.com/office/drawing/2016/5/11/chartex" xmlns:cx6="http://schemas.microsoft.com/office/drawing/2016/5/12/chartex" xmlns:cx7="http://schemas.microsoft.com/office/drawing/2016/5/13/chartex" xmlns:cx8="http://schemas.microsoft.com/office/drawing/2016/5/14/chartex" xmlns:mc="http://schemas.openxmlformats.org/markup-compatibility/2006" xmlns:aink="http://schemas.microsoft.com/office/drawing/2016/ink" xmlns:am3d="http://schemas.microsoft.com/office/drawing/2017/model3d" xmlns:o="urn:schemas-microsoft-com:office:office" xmlns:r="http://schemas.openxmlformats.org/officeDocument/2006/relationships" xmlns:m="http://schemas.openxmlformats.org/officeDocument/2006/math" xmlns:v="urn:schemas-microsoft-com:vml" xmlns:wp14="http://schemas.microsoft.com/office/word/2010/wordprocessingDrawing" xmlns:wp="http://schemas.openxmlformats.org/drawingml/2006/wordprocessingDrawing" xmlns:w10="urn:schemas-microsoft-com:office:word" xmlns:w="http://schemas.openxmlformats.org/wordprocessingml/2006/main" xmlns:w14="http://schemas.microsoft.com/office/word/2010/wordml" xmlns:w15="http://schemas.microsoft.com/office/word/2012/wordml" xmlns:w16cex="http://schemas.microsoft.com/office/word/2018/wordml/cex" xmlns:w16cid="http://schemas.microsoft.com/office/word/2016/wordml/cid" xmlns:w16="http://schemas.microsoft.com/office/word/2018/wordml" xmlns:w16se="http://schemas.microsoft.com/office/word/2015/wordml/symex" xmlns:wpg="http://schemas.microsoft.com/office/word/2010/wordprocessingGroup" xmlns:wpi="http://schemas.microsoft.com/office/word/2010/wordprocessingInk" xmlns:wne="http://schemas.microsoft.com/office/word/2006/wordml" xmlns:wps="http://schemas.microsoft.com/office/word/2010/wordprocessingShape" mc:Ignorable="w14 w15 w16se w16cid w16 w16cex wp14">
   <w:body>
     <w:p>
       <w:pPr>
@@ -192,9 +192,18 @@
               <w:jc w:val="right"/>
             </w:pPr>
             <w:r>
-              <w:t>«___»_____________20</w:t>
-            </w:r>
-            <w:r>
+              <w:t>«___»_____________</w:t>
+            </w:r>
+            <w:r>
+              <w:rPr>
+                <w:highlight w:val="yellow"/>
+              </w:rPr>
+              <w:t>20</w:t>
+            </w:r>
+            <w:r>
+              <w:rPr>
+                <w:highlight w:val="yellow"/>
+              </w:rPr>
               <w:t>20</w:t>
             </w:r>
             <w:r>
@@ -603,30 +612,7 @@
           <w:szCs w:val="28"/>
         </w:rPr>
         <w:br/>
-      </w:r>
-      <w:proofErr w:type="spellStart"/>
-      <w:r>
-        <w:rPr>
-          <w:rFonts w:eastAsia="Times New Roman"/>
-          <w:b/>
-          <w:bCs/>
-          <w:color w:val="auto"/>
-          <w:sz w:val="28"/>
-          <w:szCs w:val="28"/>
-        </w:rPr>
-        <w:t>бакалавриат</w:t>
-      </w:r>
-      <w:proofErr w:type="spellEnd"/>
-      <w:r>
-        <w:rPr>
-          <w:rFonts w:eastAsia="Times New Roman"/>
-          <w:b/>
-          <w:bCs/>
-          <w:color w:val="auto"/>
-          <w:sz w:val="28"/>
-          <w:szCs w:val="28"/>
-        </w:rPr>
-        <w:t>.</w:t>
+        <w:t>бакалавриат.</w:t>
       </w:r>
     </w:p>
     <w:p>
@@ -860,23 +846,7 @@
           <w:sz w:val="28"/>
           <w:szCs w:val="28"/>
         </w:rPr>
-        <w:t xml:space="preserve">с федеральным образовательным стандартом высшего образования – </w:t>
-      </w:r>
-      <w:proofErr w:type="spellStart"/>
-      <w:r>
-        <w:rPr>
-          <w:sz w:val="28"/>
-          <w:szCs w:val="28"/>
-        </w:rPr>
-        <w:t>бакалавриата</w:t>
-      </w:r>
-      <w:proofErr w:type="spellEnd"/>
-      <w:r>
-        <w:rPr>
-          <w:sz w:val="28"/>
-          <w:szCs w:val="28"/>
-        </w:rPr>
-        <w:t xml:space="preserve"> по направлению </w:t>
+        <w:t xml:space="preserve">с федеральным образовательным стандартом высшего образования – бакалавриата по направлению </w:t>
       </w:r>
       <w:r>
         <w:rPr>
@@ -919,33 +889,33 @@
         </w:rPr>
         <w:t xml:space="preserve">Рабочая программа утверждена на заседании кафедры </w:t>
       </w:r>
-      <w:proofErr w:type="spellStart"/>
-      <w:r>
-        <w:rPr>
-          <w:sz w:val="28"/>
-          <w:szCs w:val="28"/>
-        </w:rPr>
-        <w:t>Инфокогнитивные</w:t>
-      </w:r>
-      <w:proofErr w:type="spellEnd"/>
-      <w:r>
-        <w:rPr>
-          <w:sz w:val="28"/>
-          <w:szCs w:val="28"/>
-        </w:rPr>
-        <w:t xml:space="preserve"> технологии "__" ___________</w:t>
-      </w:r>
-      <w:r>
-        <w:rPr>
-          <w:sz w:val="28"/>
-          <w:szCs w:val="28"/>
-        </w:rPr>
-        <w:t xml:space="preserve"> 20</w:t>
-      </w:r>
-      <w:r>
-        <w:rPr>
-          <w:sz w:val="28"/>
-          <w:szCs w:val="28"/>
+      <w:r>
+        <w:rPr>
+          <w:sz w:val="28"/>
+          <w:szCs w:val="28"/>
+        </w:rPr>
+        <w:t>Инфокогнитивные технологии "__" ___________</w:t>
+      </w:r>
+      <w:r>
+        <w:rPr>
+          <w:sz w:val="28"/>
+          <w:szCs w:val="28"/>
+        </w:rPr>
+        <w:t xml:space="preserve"> </w:t>
+      </w:r>
+      <w:r>
+        <w:rPr>
+          <w:sz w:val="28"/>
+          <w:szCs w:val="28"/>
+          <w:highlight w:val="yellow"/>
+        </w:rPr>
+        <w:t>20</w:t>
+      </w:r>
+      <w:r>
+        <w:rPr>
+          <w:sz w:val="28"/>
+          <w:szCs w:val="28"/>
+          <w:highlight w:val="yellow"/>
         </w:rPr>
         <w:t>20</w:t>
       </w:r>
@@ -1002,23 +972,7 @@
           <w:sz w:val="28"/>
           <w:szCs w:val="28"/>
         </w:rPr>
-        <w:t>кафедрой «</w:t>
-      </w:r>
-      <w:proofErr w:type="spellStart"/>
-      <w:r>
-        <w:rPr>
-          <w:sz w:val="28"/>
-          <w:szCs w:val="28"/>
-        </w:rPr>
-        <w:t>Инфокогнитивные</w:t>
-      </w:r>
-      <w:proofErr w:type="spellEnd"/>
-      <w:r>
-        <w:rPr>
-          <w:sz w:val="28"/>
-          <w:szCs w:val="28"/>
-        </w:rPr>
-        <w:t xml:space="preserve"> технологии»:</w:t>
+        <w:t>кафедрой «Инфокогнитивные технологии»:</w:t>
       </w:r>
     </w:p>
     <w:p>
@@ -1362,21 +1316,12 @@
         </w:rPr>
         <w:t>/</w:t>
       </w:r>
-      <w:proofErr w:type="spellStart"/>
-      <w:r>
-        <w:rPr>
-          <w:sz w:val="28"/>
-          <w:szCs w:val="28"/>
-        </w:rPr>
-        <w:t>Левенец</w:t>
-      </w:r>
-      <w:proofErr w:type="spellEnd"/>
-      <w:r>
-        <w:rPr>
-          <w:sz w:val="28"/>
-          <w:szCs w:val="28"/>
-        </w:rPr>
-        <w:t xml:space="preserve"> Е.В.</w:t>
+      <w:r>
+        <w:rPr>
+          <w:sz w:val="28"/>
+          <w:szCs w:val="28"/>
+        </w:rPr>
+        <w:t>Левенец Е.В.</w:t>
       </w:r>
       <w:r>
         <w:rPr>
@@ -1482,6 +1427,7 @@
           <w:rFonts w:ascii="Times New Roman" w:eastAsia="Times New Roman" w:hAnsi="Times New Roman" w:cs="Times New Roman"/>
           <w:sz w:val="28"/>
           <w:szCs w:val="28"/>
+          <w:highlight w:val="yellow"/>
           <w:u w:color="000000"/>
         </w:rPr>
       </w:pPr>
@@ -1490,6 +1436,7 @@
           <w:rFonts w:ascii="Times New Roman" w:hAnsi="Times New Roman"/>
           <w:sz w:val="28"/>
           <w:szCs w:val="28"/>
+          <w:highlight w:val="yellow"/>
           <w:u w:color="000000"/>
         </w:rPr>
         <w:t>формир</w:t>
@@ -1499,6 +1446,7 @@
           <w:rFonts w:ascii="Times New Roman" w:hAnsi="Times New Roman"/>
           <w:sz w:val="28"/>
           <w:szCs w:val="28"/>
+          <w:highlight w:val="yellow"/>
           <w:u w:color="000000"/>
         </w:rPr>
         <w:t>ование и развитие социальных и коммуникативных компетенций</w:t>
@@ -1508,6 +1456,7 @@
           <w:rFonts w:ascii="Times New Roman" w:hAnsi="Times New Roman"/>
           <w:sz w:val="28"/>
           <w:szCs w:val="28"/>
+          <w:highlight w:val="yellow"/>
           <w:u w:color="000000"/>
         </w:rPr>
         <w:t xml:space="preserve"> И</w:t>
@@ -1517,6 +1466,7 @@
           <w:rFonts w:ascii="Times New Roman" w:hAnsi="Times New Roman"/>
           <w:sz w:val="28"/>
           <w:szCs w:val="28"/>
+          <w:highlight w:val="yellow"/>
           <w:u w:color="000000"/>
         </w:rPr>
         <w:t>Т</w:t>
@@ -1526,6 +1476,7 @@
           <w:rFonts w:ascii="Times New Roman" w:hAnsi="Times New Roman"/>
           <w:sz w:val="28"/>
           <w:szCs w:val="28"/>
+          <w:highlight w:val="yellow"/>
           <w:u w:color="000000"/>
         </w:rPr>
         <w:t>-специалиста – спикера;</w:t>
@@ -1560,6 +1511,7 @@
           <w:rFonts w:ascii="Times New Roman" w:eastAsia="Times New Roman" w:hAnsi="Times New Roman" w:cs="Times New Roman"/>
           <w:sz w:val="28"/>
           <w:szCs w:val="28"/>
+          <w:highlight w:val="yellow"/>
           <w:u w:color="000000"/>
         </w:rPr>
       </w:pPr>
@@ -1568,6 +1520,7 @@
           <w:rFonts w:ascii="Times New Roman" w:hAnsi="Times New Roman"/>
           <w:sz w:val="28"/>
           <w:szCs w:val="28"/>
+          <w:highlight w:val="yellow"/>
           <w:u w:color="000000"/>
         </w:rPr>
         <w:t xml:space="preserve">формирование у студентов ИТ-специальностей навыков презентации идей в </w:t>
@@ -1578,6 +1531,7 @@
           <w:rFonts w:ascii="Times New Roman" w:hAnsi="Times New Roman"/>
           <w:sz w:val="28"/>
           <w:szCs w:val="28"/>
+          <w:highlight w:val="yellow"/>
           <w:u w:color="000000"/>
         </w:rPr>
         <w:t>коллективе,  на</w:t>
@@ -1588,6 +1542,7 @@
           <w:rFonts w:ascii="Times New Roman" w:hAnsi="Times New Roman"/>
           <w:sz w:val="28"/>
           <w:szCs w:val="28"/>
+          <w:highlight w:val="yellow"/>
           <w:u w:color="000000"/>
         </w:rPr>
         <w:t xml:space="preserve"> переговорах, и т.д.;</w:t>
@@ -1621,6 +1576,7 @@
           <w:rFonts w:ascii="Times New Roman" w:hAnsi="Times New Roman"/>
           <w:sz w:val="28"/>
           <w:szCs w:val="28"/>
+          <w:highlight w:val="yellow"/>
           <w:u w:color="000000"/>
         </w:rPr>
       </w:pPr>
@@ -1629,6 +1585,7 @@
           <w:rFonts w:ascii="Times New Roman" w:hAnsi="Times New Roman"/>
           <w:sz w:val="28"/>
           <w:szCs w:val="28"/>
+          <w:highlight w:val="yellow"/>
           <w:u w:color="000000"/>
         </w:rPr>
         <w:t xml:space="preserve">анализ и изучение современных коммуникативных технологий с целью приобретения способности продуцировать устные и письменные сообщения разных </w:t>
@@ -1639,6 +1596,7 @@
           <w:rFonts w:ascii="Times New Roman" w:hAnsi="Times New Roman"/>
           <w:sz w:val="28"/>
           <w:szCs w:val="28"/>
+          <w:highlight w:val="yellow"/>
           <w:u w:color="000000"/>
         </w:rPr>
         <w:t>форматов  в</w:t>
@@ -1649,6 +1607,7 @@
           <w:rFonts w:ascii="Times New Roman" w:hAnsi="Times New Roman"/>
           <w:sz w:val="28"/>
           <w:szCs w:val="28"/>
+          <w:highlight w:val="yellow"/>
           <w:u w:color="000000"/>
         </w:rPr>
         <w:t xml:space="preserve"> условиях быстро меняющихся социальных реалий.</w:t>
@@ -1724,6 +1683,7 @@
           <w:rFonts w:ascii="Times" w:eastAsia="Times" w:hAnsi="Times" w:cs="Times"/>
           <w:sz w:val="28"/>
           <w:szCs w:val="28"/>
+          <w:highlight w:val="yellow"/>
         </w:rPr>
       </w:pPr>
       <w:r>
@@ -1731,6 +1691,7 @@
           <w:rFonts w:ascii="Times" w:eastAsia="Times" w:hAnsi="Times" w:cs="Times"/>
           <w:sz w:val="28"/>
           <w:szCs w:val="28"/>
+          <w:highlight w:val="yellow"/>
         </w:rPr>
         <w:t xml:space="preserve">повышение профессиональной культуры речи будущих ИТ- специалистов; </w:t>
       </w:r>
@@ -1763,6 +1724,7 @@
           <w:rFonts w:ascii="Times" w:eastAsia="Times" w:hAnsi="Times" w:cs="Times"/>
           <w:sz w:val="28"/>
           <w:szCs w:val="28"/>
+          <w:highlight w:val="yellow"/>
         </w:rPr>
       </w:pPr>
       <w:r>
@@ -1770,6 +1732,7 @@
           <w:rFonts w:ascii="Times" w:eastAsia="Times" w:hAnsi="Times" w:cs="Times"/>
           <w:sz w:val="28"/>
           <w:szCs w:val="28"/>
+          <w:highlight w:val="yellow"/>
         </w:rPr>
         <w:t xml:space="preserve">формирование навыков оформления презентаций разных жанров </w:t>
       </w:r>
@@ -1779,6 +1742,7 @@
           <w:rFonts w:ascii="Times" w:eastAsia="Times" w:hAnsi="Times" w:cs="Times"/>
           <w:sz w:val="28"/>
           <w:szCs w:val="28"/>
+          <w:highlight w:val="yellow"/>
         </w:rPr>
         <w:t>и  навыков</w:t>
       </w:r>
@@ -1788,6 +1752,7 @@
           <w:rFonts w:ascii="Times" w:eastAsia="Times" w:hAnsi="Times" w:cs="Times"/>
           <w:sz w:val="28"/>
           <w:szCs w:val="28"/>
+          <w:highlight w:val="yellow"/>
         </w:rPr>
         <w:t xml:space="preserve"> устного общения в деловой сфере;</w:t>
       </w:r>
@@ -1820,6 +1785,7 @@
           <w:rFonts w:ascii="Times" w:eastAsia="Times" w:hAnsi="Times" w:cs="Times"/>
           <w:sz w:val="28"/>
           <w:szCs w:val="28"/>
+          <w:highlight w:val="yellow"/>
         </w:rPr>
       </w:pPr>
       <w:r>
@@ -1827,6 +1793,7 @@
           <w:rFonts w:ascii="Times" w:eastAsia="Times" w:hAnsi="Times" w:cs="Times"/>
           <w:sz w:val="28"/>
           <w:szCs w:val="28"/>
+          <w:highlight w:val="yellow"/>
         </w:rPr>
         <w:t xml:space="preserve">формирование и развитие ключевых компетенций в области профессионального общения, в частности, </w:t>
       </w:r>
@@ -1836,6 +1803,7 @@
           <w:rFonts w:ascii="Times" w:eastAsia="Times" w:hAnsi="Times" w:cs="Times"/>
           <w:sz w:val="28"/>
           <w:szCs w:val="28"/>
+          <w:highlight w:val="yellow"/>
         </w:rPr>
         <w:t>формирование  навыков</w:t>
       </w:r>
@@ -1845,6 +1813,7 @@
           <w:rFonts w:ascii="Times" w:eastAsia="Times" w:hAnsi="Times" w:cs="Times"/>
           <w:sz w:val="28"/>
           <w:szCs w:val="28"/>
+          <w:highlight w:val="yellow"/>
         </w:rPr>
         <w:t xml:space="preserve"> импровизационного </w:t>
       </w:r>
@@ -1854,6 +1823,7 @@
           <w:rFonts w:ascii="Times" w:eastAsia="Times" w:hAnsi="Times" w:cs="Times"/>
           <w:sz w:val="28"/>
           <w:szCs w:val="28"/>
+          <w:highlight w:val="yellow"/>
         </w:rPr>
         <w:t>сторителлинга</w:t>
       </w:r>
@@ -1863,6 +1833,7 @@
           <w:rFonts w:ascii="Times" w:eastAsia="Times" w:hAnsi="Times" w:cs="Times"/>
           <w:sz w:val="28"/>
           <w:szCs w:val="28"/>
+          <w:highlight w:val="yellow"/>
         </w:rPr>
         <w:t>, создания и представления презентаций, использование современных методик коммуникации;</w:t>
       </w:r>
@@ -1895,6 +1866,7 @@
           <w:rFonts w:ascii="Times" w:eastAsia="Times" w:hAnsi="Times" w:cs="Times"/>
           <w:sz w:val="28"/>
           <w:szCs w:val="28"/>
+          <w:highlight w:val="yellow"/>
         </w:rPr>
       </w:pPr>
       <w:r>
@@ -1902,6 +1874,7 @@
           <w:rFonts w:ascii="Times" w:eastAsia="Times" w:hAnsi="Times" w:cs="Times"/>
           <w:sz w:val="28"/>
           <w:szCs w:val="28"/>
+          <w:highlight w:val="yellow"/>
         </w:rPr>
         <w:t>знакомство с вербальной и невербальной культурой делового общения;</w:t>
       </w:r>
@@ -1934,6 +1907,7 @@
           <w:rFonts w:ascii="Times" w:eastAsia="Times" w:hAnsi="Times" w:cs="Times"/>
           <w:sz w:val="28"/>
           <w:szCs w:val="28"/>
+          <w:highlight w:val="yellow"/>
         </w:rPr>
       </w:pPr>
       <w:r>
@@ -1941,6 +1915,7 @@
           <w:rFonts w:ascii="Times" w:eastAsia="Times" w:hAnsi="Times" w:cs="Times"/>
           <w:sz w:val="28"/>
           <w:szCs w:val="28"/>
+          <w:highlight w:val="yellow"/>
         </w:rPr>
         <w:t>изучение основных форм делового общения и психологических приемов конструктивного их ведения;</w:t>
       </w:r>
@@ -1973,6 +1948,7 @@
           <w:rFonts w:ascii="Times" w:eastAsia="Times" w:hAnsi="Times" w:cs="Times"/>
           <w:sz w:val="28"/>
           <w:szCs w:val="28"/>
+          <w:highlight w:val="yellow"/>
         </w:rPr>
       </w:pPr>
       <w:proofErr w:type="gramStart"/>
@@ -1981,6 +1957,7 @@
           <w:rFonts w:ascii="Times" w:eastAsia="Times" w:hAnsi="Times" w:cs="Times"/>
           <w:sz w:val="28"/>
           <w:szCs w:val="28"/>
+          <w:highlight w:val="yellow"/>
         </w:rPr>
         <w:t>усвоение  основ</w:t>
       </w:r>
@@ -1990,6 +1967,7 @@
           <w:rFonts w:ascii="Times" w:eastAsia="Times" w:hAnsi="Times" w:cs="Times"/>
           <w:sz w:val="28"/>
           <w:szCs w:val="28"/>
+          <w:highlight w:val="yellow"/>
         </w:rPr>
         <w:t xml:space="preserve"> представления идей и изучение основных стратегий поведения при  проведении презентации с области ИТ;</w:t>
       </w:r>
@@ -2006,12 +1984,14 @@
         <w:rPr>
           <w:sz w:val="28"/>
           <w:szCs w:val="28"/>
-        </w:rPr>
-      </w:pPr>
-      <w:r>
-        <w:rPr>
-          <w:sz w:val="28"/>
-          <w:szCs w:val="28"/>
+          <w:highlight w:val="yellow"/>
+        </w:rPr>
+      </w:pPr>
+      <w:r>
+        <w:rPr>
+          <w:sz w:val="28"/>
+          <w:szCs w:val="28"/>
+          <w:highlight w:val="yellow"/>
         </w:rPr>
         <w:t>развитие у учащихся навыков анализа современных коммуникативных технологий с целью приобретения способности продуцировать устные и письменные сообщения разных форматов в условиях быстро меняющихся социальных реалий;</w:t>
       </w:r>
@@ -2028,12 +2008,14 @@
         <w:rPr>
           <w:sz w:val="28"/>
           <w:szCs w:val="28"/>
-        </w:rPr>
-      </w:pPr>
-      <w:r>
-        <w:rPr>
-          <w:sz w:val="28"/>
-          <w:szCs w:val="28"/>
+          <w:highlight w:val="yellow"/>
+        </w:rPr>
+      </w:pPr>
+      <w:r>
+        <w:rPr>
+          <w:sz w:val="28"/>
+          <w:szCs w:val="28"/>
+          <w:highlight w:val="yellow"/>
         </w:rPr>
         <w:t>использование методов обучения, предполагающих соединение теоретических знаний с практическими потребностями будущих профессионалов, интеграция знаний из различных учебных дисциплин;</w:t>
       </w:r>
@@ -2050,12 +2032,14 @@
         <w:rPr>
           <w:sz w:val="28"/>
           <w:szCs w:val="28"/>
-        </w:rPr>
-      </w:pPr>
-      <w:r>
-        <w:rPr>
-          <w:sz w:val="28"/>
-          <w:szCs w:val="28"/>
+          <w:highlight w:val="yellow"/>
+        </w:rPr>
+      </w:pPr>
+      <w:r>
+        <w:rPr>
+          <w:sz w:val="28"/>
+          <w:szCs w:val="28"/>
+          <w:highlight w:val="yellow"/>
         </w:rPr>
         <w:t>активное внедрение в процесс обучения игровых и неигровых интерактивных технологий;</w:t>
       </w:r>
@@ -2072,12 +2056,14 @@
         <w:rPr>
           <w:sz w:val="28"/>
           <w:szCs w:val="28"/>
-        </w:rPr>
-      </w:pPr>
-      <w:r>
-        <w:rPr>
-          <w:sz w:val="28"/>
-          <w:szCs w:val="28"/>
+          <w:highlight w:val="yellow"/>
+        </w:rPr>
+      </w:pPr>
+      <w:r>
+        <w:rPr>
+          <w:sz w:val="28"/>
+          <w:szCs w:val="28"/>
+          <w:highlight w:val="yellow"/>
         </w:rPr>
         <w:t>организация работы на основе аутентичных материалов, способствующих формированию профессиональных компетенций будущего ИТ- специалиста.</w:t>
       </w:r>
@@ -2129,19 +2115,8 @@
           <w:sz w:val="28"/>
           <w:szCs w:val="28"/>
         </w:rPr>
-        <w:t xml:space="preserve"> </w:t>
-      </w:r>
-      <w:proofErr w:type="spellStart"/>
-      <w:r>
-        <w:rPr>
-          <w:b/>
-          <w:bCs/>
-          <w:sz w:val="28"/>
-          <w:szCs w:val="28"/>
-        </w:rPr>
-        <w:t>бакалавриата</w:t>
-      </w:r>
-      <w:proofErr w:type="spellEnd"/>
+        <w:t xml:space="preserve"> бакалавриата</w:t>
+      </w:r>
     </w:p>
     <w:p>
       <w:pPr>
@@ -2253,12 +2228,14 @@
         <w:rPr>
           <w:sz w:val="28"/>
           <w:szCs w:val="28"/>
-        </w:rPr>
-      </w:pPr>
-      <w:r>
-        <w:rPr>
-          <w:sz w:val="28"/>
-          <w:szCs w:val="28"/>
+          <w:highlight w:val="yellow"/>
+        </w:rPr>
+      </w:pPr>
+      <w:r>
+        <w:rPr>
+          <w:sz w:val="28"/>
+          <w:szCs w:val="28"/>
+          <w:highlight w:val="yellow"/>
         </w:rPr>
         <w:t xml:space="preserve">Коммуникация в ИТ-сфере; </w:t>
       </w:r>
@@ -2274,21 +2251,16 @@
         <w:rPr>
           <w:sz w:val="28"/>
           <w:szCs w:val="28"/>
-        </w:rPr>
-      </w:pPr>
-      <w:r>
-        <w:rPr>
-          <w:sz w:val="28"/>
-          <w:szCs w:val="28"/>
-        </w:rPr>
-        <w:t>Документирование этапов жизненного цикла ИС</w:t>
-      </w:r>
-      <w:r>
-        <w:rPr>
-          <w:sz w:val="28"/>
-          <w:szCs w:val="28"/>
-        </w:rPr>
-        <w:t>;</w:t>
+          <w:highlight w:val="yellow"/>
+        </w:rPr>
+      </w:pPr>
+      <w:r>
+        <w:rPr>
+          <w:sz w:val="28"/>
+          <w:szCs w:val="28"/>
+          <w:highlight w:val="yellow"/>
+        </w:rPr>
+        <w:t>Документирование этапов жизненного цикла ИС;</w:t>
       </w:r>
     </w:p>
     <w:p>
@@ -2302,21 +2274,16 @@
         <w:rPr>
           <w:sz w:val="28"/>
           <w:szCs w:val="28"/>
-        </w:rPr>
-      </w:pPr>
-      <w:r>
-        <w:rPr>
-          <w:sz w:val="28"/>
-          <w:szCs w:val="28"/>
-        </w:rPr>
-        <w:t>Нормативное регулирование внедрения и эксплуатации ИС</w:t>
-      </w:r>
-      <w:r>
-        <w:rPr>
-          <w:sz w:val="28"/>
-          <w:szCs w:val="28"/>
-        </w:rPr>
-        <w:t>.</w:t>
+          <w:highlight w:val="yellow"/>
+        </w:rPr>
+      </w:pPr>
+      <w:r>
+        <w:rPr>
+          <w:sz w:val="28"/>
+          <w:szCs w:val="28"/>
+          <w:highlight w:val="yellow"/>
+        </w:rPr>
+        <w:t>Нормативное регулирование внедрения и эксплуатации ИС.</w:t>
       </w:r>
     </w:p>
     <w:p>
@@ -2333,23 +2300,7 @@
           <w:sz w:val="28"/>
           <w:szCs w:val="28"/>
         </w:rPr>
-        <w:t xml:space="preserve">Дисциплина «Навыки эффективной </w:t>
-      </w:r>
-      <w:proofErr w:type="gramStart"/>
-      <w:r>
-        <w:rPr>
-          <w:sz w:val="28"/>
-          <w:szCs w:val="28"/>
-        </w:rPr>
-        <w:t>презентации»  базируется</w:t>
-      </w:r>
-      <w:proofErr w:type="gramEnd"/>
-      <w:r>
-        <w:rPr>
-          <w:sz w:val="28"/>
-          <w:szCs w:val="28"/>
-        </w:rPr>
-        <w:t xml:space="preserve"> на знаниях, полученных студентами в первом семестре.</w:t>
+        <w:t>Дисциплина «Навыки эффективной презентации» базируется на знаниях, полученных студентами в первом семестре.</w:t>
       </w:r>
     </w:p>
     <w:p/>
@@ -3536,18 +3487,8 @@
                 <w:sz w:val="24"/>
                 <w:szCs w:val="24"/>
               </w:rPr>
-              <w:t xml:space="preserve">Основы </w:t>
-            </w:r>
-            <w:proofErr w:type="spellStart"/>
-            <w:r>
-              <w:rPr>
-                <w:iCs/>
-                <w:sz w:val="24"/>
-                <w:szCs w:val="24"/>
-              </w:rPr>
-              <w:t>конфликтологии</w:t>
-            </w:r>
-            <w:proofErr w:type="spellEnd"/>
+              <w:t>Основы конфликтологии</w:t>
+            </w:r>
           </w:p>
           <w:p>
             <w:pPr>
@@ -4656,31 +4597,7 @@
                 <w:szCs w:val="28"/>
                 <w:highlight w:val="yellow"/>
               </w:rPr>
-              <w:t xml:space="preserve">Интерактивное задание: </w:t>
-            </w:r>
-            <w:proofErr w:type="spellStart"/>
-            <w:r>
-              <w:rPr>
-                <w:i/>
-                <w:iCs/>
-                <w:color w:val="000000" w:themeColor="text1"/>
-                <w:sz w:val="28"/>
-                <w:szCs w:val="28"/>
-                <w:highlight w:val="yellow"/>
-              </w:rPr>
-              <w:t>Самопрезентация</w:t>
-            </w:r>
-            <w:proofErr w:type="spellEnd"/>
-            <w:r>
-              <w:rPr>
-                <w:i/>
-                <w:iCs/>
-                <w:color w:val="000000" w:themeColor="text1"/>
-                <w:sz w:val="28"/>
-                <w:szCs w:val="28"/>
-                <w:highlight w:val="yellow"/>
-              </w:rPr>
-              <w:t>.</w:t>
+              <w:t>Интерактивное задание: Самопрезентация.</w:t>
             </w:r>
           </w:p>
         </w:tc>
@@ -5815,27 +5732,7 @@
                 <w:szCs w:val="28"/>
                 <w:highlight w:val="yellow"/>
               </w:rPr>
-              <w:t xml:space="preserve">Визуализация данных. Текст и </w:t>
-            </w:r>
-            <w:proofErr w:type="spellStart"/>
-            <w:r>
-              <w:rPr>
-                <w:color w:val="000000" w:themeColor="text1"/>
-                <w:sz w:val="28"/>
-                <w:szCs w:val="28"/>
-                <w:highlight w:val="yellow"/>
-              </w:rPr>
-              <w:t>инфографика</w:t>
-            </w:r>
-            <w:proofErr w:type="spellEnd"/>
-            <w:r>
-              <w:rPr>
-                <w:color w:val="000000" w:themeColor="text1"/>
-                <w:sz w:val="28"/>
-                <w:szCs w:val="28"/>
-                <w:highlight w:val="yellow"/>
-              </w:rPr>
-              <w:t xml:space="preserve">. Текст и диаграмма. Принципы работы с диаграммами. </w:t>
+              <w:t xml:space="preserve">Визуализация данных. Текст и инфографика. Текст и диаграмма. Принципы работы с диаграммами. </w:t>
             </w:r>
           </w:p>
           <w:p>
@@ -5868,55 +5765,7 @@
                 <w:szCs w:val="28"/>
                 <w:highlight w:val="yellow"/>
               </w:rPr>
-              <w:t xml:space="preserve">Тренинг: статистика в </w:t>
-            </w:r>
-            <w:proofErr w:type="spellStart"/>
-            <w:r>
-              <w:rPr>
-                <w:i/>
-                <w:iCs/>
-                <w:color w:val="000000" w:themeColor="text1"/>
-                <w:sz w:val="28"/>
-                <w:szCs w:val="28"/>
-                <w:highlight w:val="yellow"/>
-              </w:rPr>
-              <w:t>инфографике</w:t>
-            </w:r>
-            <w:proofErr w:type="spellEnd"/>
-            <w:r>
-              <w:rPr>
-                <w:i/>
-                <w:iCs/>
-                <w:color w:val="000000" w:themeColor="text1"/>
-                <w:sz w:val="28"/>
-                <w:szCs w:val="28"/>
-                <w:highlight w:val="yellow"/>
-              </w:rPr>
-              <w:t xml:space="preserve">. Тренинг: статистика в диаграммах. Анализ домашних работ по </w:t>
-            </w:r>
-            <w:proofErr w:type="spellStart"/>
-            <w:r>
-              <w:rPr>
-                <w:i/>
-                <w:iCs/>
-                <w:color w:val="000000" w:themeColor="text1"/>
-                <w:sz w:val="28"/>
-                <w:szCs w:val="28"/>
-                <w:highlight w:val="yellow"/>
-              </w:rPr>
-              <w:t>инфографике</w:t>
-            </w:r>
-            <w:proofErr w:type="spellEnd"/>
-            <w:r>
-              <w:rPr>
-                <w:i/>
-                <w:iCs/>
-                <w:color w:val="000000" w:themeColor="text1"/>
-                <w:sz w:val="28"/>
-                <w:szCs w:val="28"/>
-                <w:highlight w:val="yellow"/>
-              </w:rPr>
-              <w:t xml:space="preserve"> и </w:t>
+              <w:t xml:space="preserve">Тренинг: статистика в инфографике. Тренинг: статистика в диаграммах. Анализ домашних работ по инфографике и </w:t>
             </w:r>
             <w:proofErr w:type="spellStart"/>
             <w:r>
@@ -7065,23 +6914,7 @@
           <w:sz w:val="28"/>
           <w:szCs w:val="28"/>
         </w:rPr>
-        <w:t xml:space="preserve">Методика преподавания дисциплины и реализация </w:t>
-      </w:r>
-      <w:proofErr w:type="spellStart"/>
-      <w:r>
-        <w:rPr>
-          <w:sz w:val="28"/>
-          <w:szCs w:val="28"/>
-        </w:rPr>
-        <w:t>компетентностного</w:t>
-      </w:r>
-      <w:proofErr w:type="spellEnd"/>
-      <w:r>
-        <w:rPr>
-          <w:sz w:val="28"/>
-          <w:szCs w:val="28"/>
-        </w:rPr>
-        <w:t xml:space="preserve"> подхода в изложении и восприятии материала предусматривает использование следующих активных и интерактивных форм проведения групповых, индивидуальных, аудиторных занятий в сочетании с внеаудиторной работой с целью формирования и развития профессиональных навыков у обучающихся:</w:t>
+        <w:t>Методика преподавания дисциплины и реализация компетентностного подхода в изложении и восприятии материала предусматривает использование следующих активных и интерактивных форм проведения групповых, индивидуальных, аудиторных занятий в сочетании с внеаудиторной работой с целью формирования и развития профессиональных навыков у обучающихся:</w:t>
       </w:r>
     </w:p>
     <w:p>
@@ -7417,22 +7250,18 @@
         <w:adjustRightInd w:val="0"/>
         <w:spacing w:line="276" w:lineRule="auto"/>
         <w:jc w:val="both"/>
+        <w:rPr>
+          <w:highlight w:val="yellow"/>
+        </w:rPr>
       </w:pPr>
       <w:r>
         <w:rPr>
           <w:color w:val="000000" w:themeColor="text1"/>
           <w:sz w:val="28"/>
           <w:szCs w:val="28"/>
-        </w:rPr>
-        <w:t xml:space="preserve">В первом семестре изучения дисциплины: выполнение </w:t>
-      </w:r>
-      <w:r>
-        <w:rPr>
-          <w:color w:val="000000" w:themeColor="text1"/>
-          <w:sz w:val="28"/>
-          <w:szCs w:val="28"/>
-        </w:rPr>
-        <w:t>лабораторных работ, зачет.</w:t>
+          <w:highlight w:val="yellow"/>
+        </w:rPr>
+        <w:t>В первом семестре изучения дисциплины: выполнение лабораторных работ, зачет.</w:t>
       </w:r>
     </w:p>
     <w:p>
@@ -7495,7 +7324,24 @@
           <w:sz w:val="28"/>
           <w:szCs w:val="28"/>
         </w:rPr>
-        <w:t>«Навыки эффективной презентации»</w:t>
+        <w:t>«</w:t>
+      </w:r>
+      <w:r>
+        <w:rPr>
+          <w:color w:val="000000" w:themeColor="text1"/>
+          <w:sz w:val="28"/>
+          <w:szCs w:val="28"/>
+          <w:highlight w:val="yellow"/>
+        </w:rPr>
+        <w:t>Навыки эффективной презентации</w:t>
+      </w:r>
+      <w:r>
+        <w:rPr>
+          <w:color w:val="000000" w:themeColor="text1"/>
+          <w:sz w:val="28"/>
+          <w:szCs w:val="28"/>
+        </w:rPr>
+        <w:t>»</w:t>
       </w:r>
       <w:r>
         <w:rPr>
@@ -7912,23 +7758,7 @@
                 <w:szCs w:val="20"/>
                 <w:lang w:eastAsia="en-US"/>
               </w:rPr>
-              <w:t>Обучающийся демонстрирует неполное соответствие следующих знаний</w:t>
-            </w:r>
-            <w:r>
-              <w:rPr>
-                <w:sz w:val="20"/>
-                <w:szCs w:val="20"/>
-                <w:lang w:eastAsia="en-US"/>
-              </w:rPr>
-              <w:t>, указанных в индикаторах компетенций дисциплины «Знать» (см. п. 3)</w:t>
-            </w:r>
-            <w:r>
-              <w:rPr>
-                <w:sz w:val="20"/>
-                <w:szCs w:val="20"/>
-                <w:lang w:eastAsia="en-US"/>
-              </w:rPr>
-              <w:t>. Допускаются значительные ошибки, проявляется недостаточность знаний, по ряду показателей, обучающийся испытывает значительные затруднения при оперировании знаниями при их переносе на новые ситуации.</w:t>
+              <w:t>Обучающийся демонстрирует неполное соответствие следующих знаний, указанных в индикаторах компетенций дисциплины «Знать» (см. п. 3). Допускаются значительные ошибки, проявляется недостаточность знаний, по ряду показателей, обучающийся испытывает значительные затруднения при оперировании знаниями при их переносе на новые ситуации.</w:t>
             </w:r>
           </w:p>
         </w:tc>
@@ -7950,39 +7780,7 @@
                 <w:szCs w:val="20"/>
                 <w:lang w:eastAsia="en-US"/>
               </w:rPr>
-              <w:t>Обучающийся демонстрирует частичное соответствие следующих знаний</w:t>
-            </w:r>
-            <w:r>
-              <w:rPr>
-                <w:sz w:val="20"/>
-                <w:szCs w:val="20"/>
-                <w:lang w:eastAsia="en-US"/>
-              </w:rPr>
-              <w:t>, указанных в индикаторах компетенций дисциплины «Знать» (см. п. 3)</w:t>
-            </w:r>
-            <w:r>
-              <w:rPr>
-                <w:sz w:val="20"/>
-                <w:szCs w:val="20"/>
-                <w:lang w:eastAsia="en-US"/>
-              </w:rPr>
-              <w:t>.</w:t>
-            </w:r>
-            <w:r>
-              <w:rPr>
-                <w:sz w:val="20"/>
-                <w:szCs w:val="20"/>
-                <w:lang w:eastAsia="en-US"/>
-              </w:rPr>
-              <w:t xml:space="preserve"> </w:t>
-            </w:r>
-            <w:r>
-              <w:rPr>
-                <w:sz w:val="20"/>
-                <w:szCs w:val="20"/>
-                <w:lang w:eastAsia="en-US"/>
-              </w:rPr>
-              <w:t>Но допускаются незначительные ошибки, неточности, затруднения при аналитических операциях.</w:t>
+              <w:t>Обучающийся демонстрирует частичное соответствие следующих знаний, указанных в индикаторах компетенций дисциплины «Знать» (см. п. 3). Но допускаются незначительные ошибки, неточности, затруднения при аналитических операциях.</w:t>
             </w:r>
           </w:p>
         </w:tc>
@@ -8004,39 +7802,7 @@
                 <w:szCs w:val="20"/>
                 <w:lang w:eastAsia="en-US"/>
               </w:rPr>
-              <w:t>Обучающийся демонстрирует полное соответствие следующих знаний</w:t>
-            </w:r>
-            <w:r>
-              <w:rPr>
-                <w:sz w:val="20"/>
-                <w:szCs w:val="20"/>
-                <w:lang w:eastAsia="en-US"/>
-              </w:rPr>
-              <w:t>, указанных в индикаторах компетенций дисциплины «Знать» (см. п. 3)</w:t>
-            </w:r>
-            <w:r>
-              <w:rPr>
-                <w:sz w:val="20"/>
-                <w:szCs w:val="20"/>
-                <w:lang w:eastAsia="en-US"/>
-              </w:rPr>
-              <w:t>.</w:t>
-            </w:r>
-            <w:r>
-              <w:rPr>
-                <w:sz w:val="20"/>
-                <w:szCs w:val="20"/>
-                <w:lang w:eastAsia="en-US"/>
-              </w:rPr>
-              <w:t xml:space="preserve"> </w:t>
-            </w:r>
-            <w:r>
-              <w:rPr>
-                <w:sz w:val="20"/>
-                <w:szCs w:val="20"/>
-                <w:lang w:eastAsia="en-US"/>
-              </w:rPr>
-              <w:t>Свободно оперирует приобретенными знаниями.</w:t>
+              <w:t>Обучающийся демонстрирует полное соответствие следующих знаний, указанных в индикаторах компетенций дисциплины «Знать» (см. п. 3). Свободно оперирует приобретенными знаниями.</w:t>
             </w:r>
           </w:p>
         </w:tc>
@@ -8108,31 +7874,7 @@
                 <w:szCs w:val="20"/>
                 <w:lang w:eastAsia="en-US"/>
               </w:rPr>
-              <w:t>Обучающийся демонстрирует неполное соответствие умений</w:t>
-            </w:r>
-            <w:r>
-              <w:rPr>
-                <w:sz w:val="20"/>
-                <w:szCs w:val="20"/>
-                <w:lang w:eastAsia="en-US"/>
-              </w:rPr>
-              <w:t>, указанных в индикаторах компетенций дисциплины «Уметь» (см. п. 3).</w:t>
-            </w:r>
-            <w:r>
-              <w:rPr>
-                <w:sz w:val="20"/>
-                <w:szCs w:val="20"/>
-                <w:lang w:eastAsia="en-US"/>
-              </w:rPr>
-              <w:t xml:space="preserve"> </w:t>
-            </w:r>
-            <w:r>
-              <w:rPr>
-                <w:sz w:val="20"/>
-                <w:szCs w:val="20"/>
-                <w:lang w:eastAsia="en-US"/>
-              </w:rPr>
-              <w:t xml:space="preserve">Допускаются значительные ошибки, проявляется недостаточность умений, по ряду показателей, обучающийся испытывает значительные затруднения при </w:t>
+              <w:t xml:space="preserve">Обучающийся демонстрирует неполное соответствие умений, указанных в индикаторах компетенций дисциплины «Уметь» (см. п. 3). Допускаются значительные ошибки, проявляется недостаточность умений, по ряду показателей, обучающийся испытывает значительные затруднения при </w:t>
             </w:r>
             <w:r>
               <w:rPr>
@@ -8166,31 +7908,7 @@
                 <w:lang w:eastAsia="en-US"/>
               </w:rPr>
               <w:lastRenderedPageBreak/>
-              <w:t xml:space="preserve">Обучающийся демонстрирует частичное соответствие </w:t>
-            </w:r>
-            <w:r>
-              <w:rPr>
-                <w:sz w:val="20"/>
-                <w:szCs w:val="20"/>
-                <w:lang w:eastAsia="en-US"/>
-              </w:rPr>
-              <w:t>умений, указанных в индикаторах компетенций дисциплины «Уметь» (см. п. 3).</w:t>
-            </w:r>
-            <w:r>
-              <w:rPr>
-                <w:sz w:val="20"/>
-                <w:szCs w:val="20"/>
-                <w:lang w:eastAsia="en-US"/>
-              </w:rPr>
-              <w:t xml:space="preserve"> </w:t>
-            </w:r>
-            <w:r>
-              <w:rPr>
-                <w:sz w:val="20"/>
-                <w:szCs w:val="20"/>
-                <w:lang w:eastAsia="en-US"/>
-              </w:rPr>
-              <w:t xml:space="preserve">Умения освоены, но допускаются незначительные ошибки, неточности, затруднения при аналитических операциях, переносе умений на новые, </w:t>
+              <w:t xml:space="preserve">Обучающийся демонстрирует частичное соответствие умений, указанных в индикаторах компетенций дисциплины «Уметь» (см. п. 3). Умения освоены, но допускаются незначительные ошибки, неточности, затруднения при аналитических операциях, переносе умений на новые, </w:t>
             </w:r>
             <w:r>
               <w:rPr>
@@ -8224,31 +7942,7 @@
                 <w:lang w:eastAsia="en-US"/>
               </w:rPr>
               <w:lastRenderedPageBreak/>
-              <w:t xml:space="preserve">Обучающийся демонстрирует полное соответствие </w:t>
-            </w:r>
-            <w:r>
-              <w:rPr>
-                <w:sz w:val="20"/>
-                <w:szCs w:val="20"/>
-                <w:lang w:eastAsia="en-US"/>
-              </w:rPr>
-              <w:t>умений, указанных в индикаторах компетенций дисциплины «Уметь» (см. п. 3).</w:t>
-            </w:r>
-            <w:r>
-              <w:rPr>
-                <w:sz w:val="20"/>
-                <w:szCs w:val="20"/>
-                <w:lang w:eastAsia="en-US"/>
-              </w:rPr>
-              <w:t xml:space="preserve"> </w:t>
-            </w:r>
-            <w:r>
-              <w:rPr>
-                <w:sz w:val="20"/>
-                <w:szCs w:val="20"/>
-                <w:lang w:eastAsia="en-US"/>
-              </w:rPr>
-              <w:t xml:space="preserve">Свободно оперирует приобретенными умениями, применяет их в ситуациях </w:t>
+              <w:t xml:space="preserve">Обучающийся демонстрирует полное соответствие умений, указанных в индикаторах компетенций дисциплины «Уметь» (см. п. 3). Свободно оперирует приобретенными умениями, применяет их в ситуациях </w:t>
             </w:r>
             <w:r>
               <w:rPr>
@@ -8305,15 +7999,7 @@
                 <w:szCs w:val="20"/>
                 <w:lang w:eastAsia="en-US"/>
               </w:rPr>
-              <w:t>Обучающийся не владеет или в недостаточной степени владеет</w:t>
-            </w:r>
-            <w:r>
-              <w:rPr>
-                <w:sz w:val="20"/>
-                <w:szCs w:val="20"/>
-                <w:lang w:eastAsia="en-US"/>
-              </w:rPr>
-              <w:t xml:space="preserve"> приемами, методами и иными умениями, указанными в индикаторах компетенций дисциплины «Владеть» (см. п. 3).</w:t>
+              <w:t>Обучающийся не владеет или в недостаточной степени владеет приемами, методами и иными умениями, указанными в индикаторах компетенций дисциплины «Владеть» (см. п. 3).</w:t>
             </w:r>
           </w:p>
         </w:tc>
@@ -8335,31 +8021,7 @@
                 <w:szCs w:val="20"/>
                 <w:lang w:eastAsia="en-US"/>
               </w:rPr>
-              <w:t>Обучающийся в неполном объеме владеет</w:t>
-            </w:r>
-            <w:r>
-              <w:rPr>
-                <w:sz w:val="20"/>
-                <w:szCs w:val="20"/>
-                <w:lang w:eastAsia="en-US"/>
-              </w:rPr>
-              <w:t xml:space="preserve"> </w:t>
-            </w:r>
-            <w:r>
-              <w:rPr>
-                <w:sz w:val="20"/>
-                <w:szCs w:val="20"/>
-                <w:lang w:eastAsia="en-US"/>
-              </w:rPr>
-              <w:t xml:space="preserve">приемами, методами и иными умениями, указанными в индикаторах компетенций дисциплины «Владеть» (см. п. 3). </w:t>
-            </w:r>
-            <w:r>
-              <w:rPr>
-                <w:sz w:val="20"/>
-                <w:szCs w:val="20"/>
-                <w:lang w:eastAsia="en-US"/>
-              </w:rPr>
-              <w:t>Допускаются значительные ошибки, проявляется недостаточность владения навыками по ряду показателей. Обучающийся испытывает значительные затруднения при применении навыков в новых ситуациях.</w:t>
+              <w:t>Обучающийся в неполном объеме владеет приемами, методами и иными умениями, указанными в индикаторах компетенций дисциплины «Владеть» (см. п. 3). Допускаются значительные ошибки, проявляется недостаточность владения навыками по ряду показателей. Обучающийся испытывает значительные затруднения при применении навыков в новых ситуациях.</w:t>
             </w:r>
           </w:p>
         </w:tc>
@@ -8381,23 +8043,7 @@
                 <w:szCs w:val="20"/>
                 <w:lang w:eastAsia="en-US"/>
               </w:rPr>
-              <w:t>Обучающийся частично владеет</w:t>
-            </w:r>
-            <w:r>
-              <w:rPr>
-                <w:sz w:val="20"/>
-                <w:szCs w:val="20"/>
-                <w:lang w:eastAsia="en-US"/>
-              </w:rPr>
-              <w:t xml:space="preserve"> приемами, методами и иными умениями, указанными в индикаторах компетенций дисциплины «Владеть» (см. п. 3). </w:t>
-            </w:r>
-            <w:r>
-              <w:rPr>
-                <w:sz w:val="20"/>
-                <w:szCs w:val="20"/>
-                <w:lang w:eastAsia="en-US"/>
-              </w:rPr>
-              <w:t>Навыки освоены, но допускаются незначительные ошибки, неточности, затруднения при аналитических операциях, переносе умений на новые, нестандартные ситуации.</w:t>
+              <w:t>Обучающийся частично владеет приемами, методами и иными умениями, указанными в индикаторах компетенций дисциплины «Владеть» (см. п. 3). Навыки освоены, но допускаются незначительные ошибки, неточности, затруднения при аналитических операциях, переносе умений на новые, нестандартные ситуации.</w:t>
             </w:r>
           </w:p>
         </w:tc>
@@ -8420,23 +8066,7 @@
                 <w:szCs w:val="20"/>
                 <w:lang w:eastAsia="en-US"/>
               </w:rPr>
-              <w:t>Обучающийся в полном объеме владеет</w:t>
-            </w:r>
-            <w:r>
-              <w:rPr>
-                <w:sz w:val="20"/>
-                <w:szCs w:val="20"/>
-                <w:lang w:eastAsia="en-US"/>
-              </w:rPr>
-              <w:t xml:space="preserve"> приемами, методами и иными умениями, указанными в индикаторах компетенций дисциплины «Владеть» (см. п. 3). </w:t>
-            </w:r>
-            <w:r>
-              <w:rPr>
-                <w:sz w:val="20"/>
-                <w:szCs w:val="20"/>
-                <w:lang w:eastAsia="en-US"/>
-              </w:rPr>
-              <w:t>Свободно применяет полученные навыки в ситуациях повышенной сложности.</w:t>
+              <w:t>Обучающийся в полном объеме владеет приемами, методами и иными умениями, указанными в индикаторах компетенций дисциплины «Владеть» (см. п. 3). Свободно применяет полученные навыки в ситуациях повышенной сложности.</w:t>
             </w:r>
           </w:p>
         </w:tc>
@@ -8515,12 +8145,36 @@
           <w:sz w:val="28"/>
           <w:szCs w:val="28"/>
         </w:rPr>
-        <w:t xml:space="preserve">Промежуточная аттестация обучающихся в форме зачёта проводится по результатам выполнения всех видов учебной работы, предусмотренных учебным планом по данной дисциплине (модулю), при этом учитываются результаты текущего контроля успеваемости в течение семестра. Оценка степени достижения обучающимися планируемых результатов обучения по дисциплине (модулю) проводится преподавателем, ведущим занятия по дисциплине (модулю) методом экспертной оценки. По итогам промежуточной аттестации по дисциплине (модулю) выставляется оценка «зачтено» или «не </w:t>
-      </w:r>
-      <w:r>
-        <w:rPr>
-          <w:sz w:val="28"/>
-          <w:szCs w:val="28"/>
+        <w:t xml:space="preserve">Промежуточная аттестация обучающихся в форме </w:t>
+      </w:r>
+      <w:r>
+        <w:rPr>
+          <w:sz w:val="28"/>
+          <w:szCs w:val="28"/>
+          <w:highlight w:val="yellow"/>
+        </w:rPr>
+        <w:t>зачёта</w:t>
+      </w:r>
+      <w:r>
+        <w:rPr>
+          <w:sz w:val="28"/>
+          <w:szCs w:val="28"/>
+        </w:rPr>
+        <w:t xml:space="preserve"> проводится по результатам выполнения всех видов учебной работы, предусмотренных учебным планом по данной дисциплине (модулю), при этом учитываются результаты текущего контроля успеваемости в течение семестра. Оценка степени достижения обучающимися планируемых результатов обучения по дисциплине (модулю) проводится преподавателем, ведущим занятия по дисциплине (модулю) методом экспертной оценки. По итогам промежуточной аттестации по дисциплине (модулю) выставляется оценка </w:t>
+      </w:r>
+      <w:r>
+        <w:rPr>
+          <w:sz w:val="28"/>
+          <w:szCs w:val="28"/>
+          <w:highlight w:val="yellow"/>
+        </w:rPr>
+        <w:t xml:space="preserve">«зачтено» или «не </w:t>
+      </w:r>
+      <w:r>
+        <w:rPr>
+          <w:sz w:val="28"/>
+          <w:szCs w:val="28"/>
+          <w:highlight w:val="yellow"/>
         </w:rPr>
         <w:t>зачтено».</w:t>
       </w:r>
@@ -8585,6 +8239,7 @@
               <w:rPr>
                 <w:sz w:val="24"/>
                 <w:szCs w:val="24"/>
+                <w:highlight w:val="yellow"/>
               </w:rPr>
             </w:pPr>
             <w:r>
@@ -8593,6 +8248,7 @@
                 <w:bCs/>
                 <w:sz w:val="24"/>
                 <w:szCs w:val="24"/>
+                <w:highlight w:val="yellow"/>
               </w:rPr>
               <w:t>Шкала оценивания</w:t>
             </w:r>
@@ -8622,6 +8278,7 @@
               <w:rPr>
                 <w:sz w:val="24"/>
                 <w:szCs w:val="24"/>
+                <w:highlight w:val="yellow"/>
               </w:rPr>
             </w:pPr>
             <w:r>
@@ -8630,6 +8287,7 @@
                 <w:bCs/>
                 <w:sz w:val="24"/>
                 <w:szCs w:val="24"/>
+                <w:highlight w:val="yellow"/>
               </w:rPr>
               <w:t>Описание</w:t>
             </w:r>
@@ -8665,14 +8323,15 @@
               <w:rPr>
                 <w:sz w:val="24"/>
                 <w:szCs w:val="24"/>
-              </w:rPr>
-            </w:pPr>
-            <w:r>
-              <w:rPr>
-                <w:sz w:val="24"/>
-                <w:szCs w:val="24"/>
-              </w:rPr>
-              <w:lastRenderedPageBreak/>
+                <w:highlight w:val="yellow"/>
+              </w:rPr>
+            </w:pPr>
+            <w:r>
+              <w:rPr>
+                <w:sz w:val="24"/>
+                <w:szCs w:val="24"/>
+                <w:highlight w:val="yellow"/>
+              </w:rPr>
               <w:t>Зачтено</w:t>
             </w:r>
           </w:p>
@@ -8701,12 +8360,14 @@
               <w:rPr>
                 <w:sz w:val="24"/>
                 <w:szCs w:val="24"/>
-              </w:rPr>
-            </w:pPr>
-            <w:r>
-              <w:rPr>
-                <w:sz w:val="24"/>
-                <w:szCs w:val="24"/>
+                <w:highlight w:val="yellow"/>
+              </w:rPr>
+            </w:pPr>
+            <w:r>
+              <w:rPr>
+                <w:sz w:val="24"/>
+                <w:szCs w:val="24"/>
+                <w:highlight w:val="yellow"/>
               </w:rPr>
               <w:t xml:space="preserve">Выполнены все виды учебной работы, предусмотренные учебным планом. Студент демонстрирует соответствие знаний, умений, навыков приведенным в таблицах показателей, оперирует приобретенными знаниями, умениями, навыками, применяет их в ситуациях повышенной сложности. При этом могут быть допущены незначительные ошибки, неточности, затруднения при аналитических операциях, переносе знаний и умений на новые, нестандартные ситуации. </w:t>
             </w:r>
@@ -8742,13 +8403,16 @@
               <w:rPr>
                 <w:sz w:val="24"/>
                 <w:szCs w:val="24"/>
-              </w:rPr>
-            </w:pPr>
-            <w:r>
-              <w:rPr>
-                <w:sz w:val="24"/>
-                <w:szCs w:val="24"/>
-              </w:rPr>
+                <w:highlight w:val="yellow"/>
+              </w:rPr>
+            </w:pPr>
+            <w:r>
+              <w:rPr>
+                <w:sz w:val="24"/>
+                <w:szCs w:val="24"/>
+                <w:highlight w:val="yellow"/>
+              </w:rPr>
+              <w:lastRenderedPageBreak/>
               <w:t>Не зачтено</w:t>
             </w:r>
           </w:p>
@@ -8783,6 +8447,7 @@
               <w:rPr>
                 <w:sz w:val="24"/>
                 <w:szCs w:val="24"/>
+                <w:highlight w:val="yellow"/>
               </w:rPr>
               <w:t>Не выполнен один или более видов учебной работы, предусмотренных учебным планом. Студент демонстрирует неполное соответствие знаний, умений, навыков приведенным в таблицах показателей, допускаются значительные ошибки, проявляется отсутствие знаний, умений, навыков по ряду показателей, студент испытывает значительные затруднения при оперировании знаниями и умениями при их переносе на новые ситуации.</w:t>
             </w:r>
@@ -8968,9 +8633,9 @@
           <w:kern w:val="36"/>
           <w:sz w:val="28"/>
           <w:szCs w:val="28"/>
-        </w:rPr>
-      </w:pPr>
-      <w:proofErr w:type="spellStart"/>
+          <w:highlight w:val="yellow"/>
+        </w:rPr>
+      </w:pPr>
       <w:r>
         <w:rPr>
           <w:rFonts w:ascii="Times" w:eastAsia="Times" w:hAnsi="Times" w:cs="Times"/>
@@ -8978,10 +8643,11 @@
           <w:kern w:val="36"/>
           <w:sz w:val="28"/>
           <w:szCs w:val="28"/>
-        </w:rPr>
-        <w:t>Рейнольдс</w:t>
-      </w:r>
-      <w:proofErr w:type="spellEnd"/>
+          <w:highlight w:val="yellow"/>
+        </w:rPr>
+        <w:t xml:space="preserve">Рейнольдс </w:t>
+      </w:r>
+      <w:proofErr w:type="spellStart"/>
       <w:r>
         <w:rPr>
           <w:rFonts w:ascii="Times" w:eastAsia="Times" w:hAnsi="Times" w:cs="Times"/>
@@ -8989,10 +8655,11 @@
           <w:kern w:val="36"/>
           <w:sz w:val="28"/>
           <w:szCs w:val="28"/>
-        </w:rPr>
-        <w:t xml:space="preserve"> </w:t>
-      </w:r>
-      <w:proofErr w:type="spellStart"/>
+          <w:highlight w:val="yellow"/>
+        </w:rPr>
+        <w:t>Гарр</w:t>
+      </w:r>
+      <w:proofErr w:type="spellEnd"/>
       <w:r>
         <w:rPr>
           <w:rFonts w:ascii="Times" w:eastAsia="Times" w:hAnsi="Times" w:cs="Times"/>
@@ -9000,10 +8667,10 @@
           <w:kern w:val="36"/>
           <w:sz w:val="28"/>
           <w:szCs w:val="28"/>
-        </w:rPr>
-        <w:t>Гарр</w:t>
-      </w:r>
-      <w:proofErr w:type="spellEnd"/>
+          <w:highlight w:val="yellow"/>
+        </w:rPr>
+        <w:t>. Презентация в стиле дзен:</w:t>
+      </w:r>
       <w:r>
         <w:rPr>
           <w:rFonts w:ascii="Times" w:eastAsia="Times" w:hAnsi="Times" w:cs="Times"/>
@@ -9011,8 +8678,9 @@
           <w:kern w:val="36"/>
           <w:sz w:val="28"/>
           <w:szCs w:val="28"/>
-        </w:rPr>
-        <w:t>. Презентация в стиле дзен:</w:t>
+          <w:highlight w:val="yellow"/>
+        </w:rPr>
+        <w:t xml:space="preserve"> </w:t>
       </w:r>
       <w:r>
         <w:rPr>
@@ -9021,16 +8689,7 @@
           <w:kern w:val="36"/>
           <w:sz w:val="28"/>
           <w:szCs w:val="28"/>
-        </w:rPr>
-        <w:t xml:space="preserve"> </w:t>
-      </w:r>
-      <w:r>
-        <w:rPr>
-          <w:rFonts w:ascii="Times" w:eastAsia="Times" w:hAnsi="Times" w:cs="Times"/>
-          <w:color w:val="000000" w:themeColor="text1"/>
-          <w:kern w:val="36"/>
-          <w:sz w:val="28"/>
-          <w:szCs w:val="28"/>
+          <w:highlight w:val="yellow"/>
         </w:rPr>
         <w:t>дизайн, разработка, проведение и примеры». -М, 2014.</w:t>
       </w:r>
@@ -9070,9 +8729,9 @@
           <w:kern w:val="36"/>
           <w:sz w:val="28"/>
           <w:szCs w:val="28"/>
-        </w:rPr>
-      </w:pPr>
-      <w:proofErr w:type="spellStart"/>
+          <w:highlight w:val="yellow"/>
+        </w:rPr>
+      </w:pPr>
       <w:r>
         <w:rPr>
           <w:rFonts w:ascii="Times" w:eastAsia="Times" w:hAnsi="Times" w:cs="Times"/>
@@ -9080,10 +8739,12 @@
           <w:kern w:val="36"/>
           <w:sz w:val="28"/>
           <w:szCs w:val="28"/>
-        </w:rPr>
-        <w:t>Дуарте</w:t>
-      </w:r>
-      <w:proofErr w:type="spellEnd"/>
+          <w:highlight w:val="yellow"/>
+        </w:rPr>
+        <w:t xml:space="preserve">Дуарте Нэнси. </w:t>
+      </w:r>
+      <w:proofErr w:type="spellStart"/>
+      <w:proofErr w:type="gramStart"/>
       <w:r>
         <w:rPr>
           <w:rFonts w:ascii="Times" w:eastAsia="Times" w:hAnsi="Times" w:cs="Times"/>
@@ -9091,11 +8752,12 @@
           <w:kern w:val="36"/>
           <w:sz w:val="28"/>
           <w:szCs w:val="28"/>
-        </w:rPr>
-        <w:t xml:space="preserve"> Нэнси. </w:t>
-      </w:r>
-      <w:proofErr w:type="spellStart"/>
-      <w:proofErr w:type="gramStart"/>
+          <w:highlight w:val="yellow"/>
+        </w:rPr>
+        <w:t>Slide:ology</w:t>
+      </w:r>
+      <w:proofErr w:type="spellEnd"/>
+      <w:proofErr w:type="gramEnd"/>
       <w:r>
         <w:rPr>
           <w:rFonts w:ascii="Times" w:eastAsia="Times" w:hAnsi="Times" w:cs="Times"/>
@@ -9103,18 +8765,7 @@
           <w:kern w:val="36"/>
           <w:sz w:val="28"/>
           <w:szCs w:val="28"/>
-        </w:rPr>
-        <w:t>Slide:ology</w:t>
-      </w:r>
-      <w:proofErr w:type="spellEnd"/>
-      <w:proofErr w:type="gramEnd"/>
-      <w:r>
-        <w:rPr>
-          <w:rFonts w:ascii="Times" w:eastAsia="Times" w:hAnsi="Times" w:cs="Times"/>
-          <w:color w:val="000000" w:themeColor="text1"/>
-          <w:kern w:val="36"/>
-          <w:sz w:val="28"/>
-          <w:szCs w:val="28"/>
+          <w:highlight w:val="yellow"/>
         </w:rPr>
         <w:t>. Искусство создания выдающихся презентаций. – М, 2013.</w:t>
       </w:r>
@@ -9154,6 +8805,7 @@
           <w:kern w:val="36"/>
           <w:sz w:val="28"/>
           <w:szCs w:val="28"/>
+          <w:highlight w:val="yellow"/>
         </w:rPr>
       </w:pPr>
       <w:proofErr w:type="spellStart"/>
@@ -9164,6 +8816,7 @@
           <w:kern w:val="36"/>
           <w:sz w:val="28"/>
           <w:szCs w:val="28"/>
+          <w:highlight w:val="yellow"/>
         </w:rPr>
         <w:t>Каптерев</w:t>
       </w:r>
@@ -9175,6 +8828,7 @@
           <w:kern w:val="36"/>
           <w:sz w:val="28"/>
           <w:szCs w:val="28"/>
+          <w:highlight w:val="yellow"/>
         </w:rPr>
         <w:t xml:space="preserve"> А. Мастерство презентации. Как создавать презентации, которые могут изменить мир. – М, 2013.</w:t>
       </w:r>
@@ -9214,9 +8868,9 @@
           <w:kern w:val="36"/>
           <w:sz w:val="28"/>
           <w:szCs w:val="28"/>
-        </w:rPr>
-      </w:pPr>
-      <w:proofErr w:type="spellStart"/>
+          <w:highlight w:val="yellow"/>
+        </w:rPr>
+      </w:pPr>
       <w:r>
         <w:rPr>
           <w:rFonts w:ascii="Times" w:eastAsia="Times" w:hAnsi="Times" w:cs="Times"/>
@@ -9224,10 +8878,11 @@
           <w:kern w:val="36"/>
           <w:sz w:val="28"/>
           <w:szCs w:val="28"/>
-        </w:rPr>
-        <w:t>Рейнольдс</w:t>
-      </w:r>
-      <w:proofErr w:type="spellEnd"/>
+          <w:highlight w:val="yellow"/>
+        </w:rPr>
+        <w:t xml:space="preserve">Рейнольдс </w:t>
+      </w:r>
+      <w:proofErr w:type="spellStart"/>
       <w:r>
         <w:rPr>
           <w:rFonts w:ascii="Times" w:eastAsia="Times" w:hAnsi="Times" w:cs="Times"/>
@@ -9235,10 +8890,11 @@
           <w:kern w:val="36"/>
           <w:sz w:val="28"/>
           <w:szCs w:val="28"/>
-        </w:rPr>
-        <w:t xml:space="preserve"> </w:t>
-      </w:r>
-      <w:proofErr w:type="spellStart"/>
+          <w:highlight w:val="yellow"/>
+        </w:rPr>
+        <w:t>Гарр</w:t>
+      </w:r>
+      <w:proofErr w:type="spellEnd"/>
       <w:r>
         <w:rPr>
           <w:rFonts w:ascii="Times" w:eastAsia="Times" w:hAnsi="Times" w:cs="Times"/>
@@ -9246,17 +8902,7 @@
           <w:kern w:val="36"/>
           <w:sz w:val="28"/>
           <w:szCs w:val="28"/>
-        </w:rPr>
-        <w:t>Гарр</w:t>
-      </w:r>
-      <w:proofErr w:type="spellEnd"/>
-      <w:r>
-        <w:rPr>
-          <w:rFonts w:ascii="Times" w:eastAsia="Times" w:hAnsi="Times" w:cs="Times"/>
-          <w:color w:val="000000" w:themeColor="text1"/>
-          <w:kern w:val="36"/>
-          <w:sz w:val="28"/>
-          <w:szCs w:val="28"/>
+          <w:highlight w:val="yellow"/>
         </w:rPr>
         <w:t>. Искусство презентаций: идеи для создания и проведения выдающихся презентаций.  – М, 2013.</w:t>
       </w:r>
@@ -9366,12 +9012,14 @@
         <w:rPr>
           <w:sz w:val="28"/>
           <w:szCs w:val="28"/>
-        </w:rPr>
-      </w:pPr>
-      <w:r>
-        <w:rPr>
-          <w:sz w:val="28"/>
-          <w:szCs w:val="28"/>
+          <w:highlight w:val="yellow"/>
+        </w:rPr>
+      </w:pPr>
+      <w:r>
+        <w:rPr>
+          <w:sz w:val="28"/>
+          <w:szCs w:val="28"/>
+          <w:highlight w:val="yellow"/>
         </w:rPr>
         <w:t>Активные и интерактивные образовательные технологии (формы проведения занятий) в высшей школе: учебное пособие. – Н. Новгород, ННГАСУ, 2013</w:t>
       </w:r>
@@ -9396,12 +9044,14 @@
         <w:rPr>
           <w:sz w:val="28"/>
           <w:szCs w:val="28"/>
-        </w:rPr>
-      </w:pPr>
-      <w:r>
-        <w:rPr>
-          <w:sz w:val="28"/>
-          <w:szCs w:val="28"/>
+          <w:highlight w:val="yellow"/>
+        </w:rPr>
+      </w:pPr>
+      <w:r>
+        <w:rPr>
+          <w:sz w:val="28"/>
+          <w:szCs w:val="28"/>
+          <w:highlight w:val="yellow"/>
         </w:rPr>
         <w:t>Реутова Е.А. Применение активных и интерактивных методов обучения в образовательном процессе вуза: методические рекомендации. – Новосибирск, 2012.</w:t>
       </w:r>
@@ -9424,12 +9074,14 @@
         <w:rPr>
           <w:sz w:val="28"/>
           <w:szCs w:val="28"/>
-        </w:rPr>
-      </w:pPr>
-      <w:r>
-        <w:rPr>
-          <w:sz w:val="28"/>
-          <w:szCs w:val="28"/>
+          <w:highlight w:val="yellow"/>
+        </w:rPr>
+      </w:pPr>
+      <w:r>
+        <w:rPr>
+          <w:sz w:val="28"/>
+          <w:szCs w:val="28"/>
+          <w:highlight w:val="yellow"/>
         </w:rPr>
         <w:t xml:space="preserve">Русский язык и культура речи: учеб. для вузов / Под ред. </w:t>
       </w:r>
@@ -9438,6 +9090,7 @@
         <w:rPr>
           <w:sz w:val="28"/>
           <w:szCs w:val="28"/>
+          <w:highlight w:val="yellow"/>
         </w:rPr>
         <w:t>В.Д.Черняк</w:t>
       </w:r>
@@ -9446,6 +9099,7 @@
         <w:rPr>
           <w:sz w:val="28"/>
           <w:szCs w:val="28"/>
+          <w:highlight w:val="yellow"/>
         </w:rPr>
         <w:t xml:space="preserve">. – М.: </w:t>
       </w:r>
@@ -9454,6 +9108,7 @@
         <w:rPr>
           <w:sz w:val="28"/>
           <w:szCs w:val="28"/>
+          <w:highlight w:val="yellow"/>
         </w:rPr>
         <w:t>Высш</w:t>
       </w:r>
@@ -9462,6 +9117,7 @@
         <w:rPr>
           <w:sz w:val="28"/>
           <w:szCs w:val="28"/>
+          <w:highlight w:val="yellow"/>
         </w:rPr>
         <w:t xml:space="preserve">. </w:t>
       </w:r>
@@ -9470,6 +9126,7 @@
         <w:rPr>
           <w:sz w:val="28"/>
           <w:szCs w:val="28"/>
+          <w:highlight w:val="yellow"/>
         </w:rPr>
         <w:t>шк</w:t>
       </w:r>
@@ -9478,6 +9135,7 @@
         <w:rPr>
           <w:sz w:val="28"/>
           <w:szCs w:val="28"/>
+          <w:highlight w:val="yellow"/>
         </w:rPr>
         <w:t>.; С.-Пб.: Изд-во РГПУ им. </w:t>
       </w:r>
@@ -9486,6 +9144,7 @@
         <w:rPr>
           <w:sz w:val="28"/>
           <w:szCs w:val="28"/>
+          <w:highlight w:val="yellow"/>
         </w:rPr>
         <w:t>А.И.Герцена</w:t>
       </w:r>
@@ -9494,6 +9153,7 @@
         <w:rPr>
           <w:sz w:val="28"/>
           <w:szCs w:val="28"/>
+          <w:highlight w:val="yellow"/>
         </w:rPr>
         <w:t>, 2011.</w:t>
       </w:r>
@@ -9518,6 +9178,7 @@
         <w:rPr>
           <w:sz w:val="28"/>
           <w:szCs w:val="28"/>
+          <w:highlight w:val="yellow"/>
         </w:rPr>
       </w:pPr>
       <w:proofErr w:type="spellStart"/>
@@ -9525,6 +9186,7 @@
         <w:rPr>
           <w:sz w:val="28"/>
           <w:szCs w:val="28"/>
+          <w:highlight w:val="yellow"/>
         </w:rPr>
         <w:t>Суховершина</w:t>
       </w:r>
@@ -9533,6 +9195,7 @@
         <w:rPr>
           <w:sz w:val="28"/>
           <w:szCs w:val="28"/>
+          <w:highlight w:val="yellow"/>
         </w:rPr>
         <w:t xml:space="preserve"> Ю.В., Тихомирова Е.П., Скоромная Ю.Е. Тренинг делового (профессионального) общения. – М.: Академический Проект; Фонд «Мир», 2009.</w:t>
       </w:r>
@@ -9619,6 +9282,7 @@
           <w:color w:val="000000" w:themeColor="text1"/>
           <w:sz w:val="28"/>
           <w:szCs w:val="28"/>
+          <w:highlight w:val="yellow"/>
         </w:rPr>
       </w:pPr>
       <w:hyperlink r:id="rId8" w:history="1">
@@ -9628,6 +9292,7 @@
             <w:color w:val="000000" w:themeColor="text1"/>
             <w:sz w:val="28"/>
             <w:szCs w:val="28"/>
+            <w:highlight w:val="yellow"/>
             <w:u w:val="none"/>
           </w:rPr>
           <w:t>http://netology.ru/kursy#kontentmarketing</w:t>
@@ -9655,6 +9320,7 @@
           <w:color w:val="000000" w:themeColor="text1"/>
           <w:sz w:val="28"/>
           <w:szCs w:val="28"/>
+          <w:highlight w:val="yellow"/>
           <w:lang w:val="en-US"/>
         </w:rPr>
       </w:pPr>
@@ -9665,6 +9331,7 @@
             <w:color w:val="000000" w:themeColor="text1"/>
             <w:sz w:val="28"/>
             <w:szCs w:val="28"/>
+            <w:highlight w:val="yellow"/>
             <w:u w:val="none"/>
           </w:rPr>
           <w:t>www.prezentationzen.com</w:t>
@@ -9692,6 +9359,7 @@
           <w:color w:val="000000" w:themeColor="text1"/>
           <w:sz w:val="28"/>
           <w:szCs w:val="28"/>
+          <w:highlight w:val="yellow"/>
         </w:rPr>
       </w:pPr>
       <w:r>
@@ -9701,6 +9369,7 @@
           <w:color w:val="000000" w:themeColor="text1"/>
           <w:sz w:val="28"/>
           <w:szCs w:val="28"/>
+          <w:highlight w:val="yellow"/>
         </w:rPr>
         <w:t xml:space="preserve">Всемирная инициатива CDIO. Стандарты: информационно-методическое издание – Режим доступа: </w:t>
       </w:r>
@@ -9711,6 +9380,7 @@
             <w:color w:val="000000" w:themeColor="text1"/>
             <w:sz w:val="28"/>
             <w:szCs w:val="28"/>
+            <w:highlight w:val="yellow"/>
             <w:u w:val="none"/>
           </w:rPr>
           <w:t>http://cdiorussia.ru/materials/</w:t>
@@ -9738,6 +9408,7 @@
           <w:color w:val="000000" w:themeColor="text1"/>
           <w:sz w:val="28"/>
           <w:szCs w:val="28"/>
+          <w:highlight w:val="yellow"/>
         </w:rPr>
       </w:pPr>
       <w:r>
@@ -9747,6 +9418,7 @@
           <w:color w:val="000000" w:themeColor="text1"/>
           <w:sz w:val="28"/>
           <w:szCs w:val="28"/>
+          <w:highlight w:val="yellow"/>
         </w:rPr>
         <w:t xml:space="preserve">Сайт конференции </w:t>
       </w:r>
@@ -9757,6 +9429,7 @@
           <w:color w:val="000000" w:themeColor="text1"/>
           <w:sz w:val="28"/>
           <w:szCs w:val="28"/>
+          <w:highlight w:val="yellow"/>
           <w:lang w:val="en-US"/>
         </w:rPr>
         <w:t>TED    ted.com</w:t>
@@ -9783,6 +9456,7 @@
           <w:color w:val="000000" w:themeColor="text1"/>
           <w:sz w:val="28"/>
           <w:szCs w:val="28"/>
+          <w:highlight w:val="yellow"/>
         </w:rPr>
       </w:pPr>
       <w:r>
@@ -9792,6 +9466,7 @@
           <w:color w:val="000000" w:themeColor="text1"/>
           <w:sz w:val="28"/>
           <w:szCs w:val="28"/>
+          <w:highlight w:val="yellow"/>
         </w:rPr>
         <w:t xml:space="preserve">Сайт </w:t>
       </w:r>
@@ -9804,6 +9479,7 @@
           <w:color w:val="000000" w:themeColor="text1"/>
           <w:sz w:val="28"/>
           <w:szCs w:val="28"/>
+          <w:highlight w:val="yellow"/>
           <w:lang w:val="en-US"/>
         </w:rPr>
         <w:t>Slideshare</w:t>
@@ -9816,6 +9492,7 @@
           <w:color w:val="000000" w:themeColor="text1"/>
           <w:sz w:val="28"/>
           <w:szCs w:val="28"/>
+          <w:highlight w:val="yellow"/>
           <w:lang w:val="en-US"/>
         </w:rPr>
         <w:t xml:space="preserve">  -</w:t>
@@ -9828,6 +9505,7 @@
           <w:color w:val="000000" w:themeColor="text1"/>
           <w:sz w:val="28"/>
           <w:szCs w:val="28"/>
+          <w:highlight w:val="yellow"/>
           <w:lang w:val="en-US"/>
         </w:rPr>
         <w:t xml:space="preserve"> </w:t>
@@ -9840,6 +9518,7 @@
           <w:color w:val="000000" w:themeColor="text1"/>
           <w:sz w:val="28"/>
           <w:szCs w:val="28"/>
+          <w:highlight w:val="yellow"/>
           <w:lang w:val="en-US"/>
         </w:rPr>
         <w:t>slideshare</w:t>
@@ -9852,6 +9531,7 @@
           <w:color w:val="000000" w:themeColor="text1"/>
           <w:sz w:val="28"/>
           <w:szCs w:val="28"/>
+          <w:highlight w:val="yellow"/>
           <w:lang w:val="en-US"/>
         </w:rPr>
         <w:t>. com</w:t>
@@ -9878,6 +9558,7 @@
           <w:color w:val="000000" w:themeColor="text1"/>
           <w:sz w:val="28"/>
           <w:szCs w:val="28"/>
+          <w:highlight w:val="yellow"/>
         </w:rPr>
       </w:pPr>
       <w:r>
@@ -9887,6 +9568,7 @@
           <w:color w:val="000000" w:themeColor="text1"/>
           <w:sz w:val="28"/>
           <w:szCs w:val="28"/>
+          <w:highlight w:val="yellow"/>
         </w:rPr>
         <w:t xml:space="preserve">Справочно-информационный портал </w:t>
       </w:r>
@@ -9898,6 +9580,7 @@
           <w:color w:val="000000" w:themeColor="text1"/>
           <w:sz w:val="28"/>
           <w:szCs w:val="28"/>
+          <w:highlight w:val="yellow"/>
         </w:rPr>
         <w:t>Грамота</w:t>
       </w:r>
@@ -9910,6 +9593,7 @@
           <w:color w:val="000000" w:themeColor="text1"/>
           <w:sz w:val="28"/>
           <w:szCs w:val="28"/>
+          <w:highlight w:val="yellow"/>
         </w:rPr>
         <w:t>.</w:t>
       </w:r>
@@ -9920,6 +9604,7 @@
           <w:color w:val="000000" w:themeColor="text1"/>
           <w:sz w:val="28"/>
           <w:szCs w:val="28"/>
+          <w:highlight w:val="yellow"/>
         </w:rPr>
         <w:t>ру</w:t>
       </w:r>
@@ -9931,6 +9616,7 @@
           <w:color w:val="000000" w:themeColor="text1"/>
           <w:sz w:val="28"/>
           <w:szCs w:val="28"/>
+          <w:highlight w:val="yellow"/>
         </w:rPr>
         <w:t xml:space="preserve"> – Режим доступа:</w:t>
       </w:r>
@@ -9967,6 +9653,7 @@
           <w:color w:val="000000" w:themeColor="text1"/>
           <w:sz w:val="28"/>
           <w:szCs w:val="28"/>
+          <w:highlight w:val="yellow"/>
         </w:rPr>
       </w:pPr>
       <w:hyperlink r:id="rId11" w:history="1">
@@ -9975,6 +9662,7 @@
             <w:rStyle w:val="Hyperlink2"/>
             <w:rFonts w:ascii="Times" w:eastAsia="Times" w:hAnsi="Times" w:cs="Times"/>
             <w:color w:val="000000" w:themeColor="text1"/>
+            <w:highlight w:val="yellow"/>
             <w:u w:val="none"/>
           </w:rPr>
           <w:t>http://www. gramota.ru/</w:t>
@@ -10002,6 +9690,7 @@
           <w:color w:val="000000" w:themeColor="text1"/>
           <w:sz w:val="28"/>
           <w:szCs w:val="28"/>
+          <w:highlight w:val="yellow"/>
         </w:rPr>
       </w:pPr>
       <w:r>
@@ -10011,6 +9700,7 @@
           <w:color w:val="000000" w:themeColor="text1"/>
           <w:sz w:val="28"/>
           <w:szCs w:val="28"/>
+          <w:highlight w:val="yellow"/>
         </w:rPr>
         <w:t>Ресурс «Культура письменной речи» – Режим доступа:</w:t>
       </w:r>
@@ -10047,6 +9737,7 @@
           <w:color w:val="000000" w:themeColor="text1"/>
           <w:sz w:val="28"/>
           <w:szCs w:val="28"/>
+          <w:highlight w:val="yellow"/>
         </w:rPr>
       </w:pPr>
       <w:hyperlink r:id="rId12" w:history="1">
@@ -10055,6 +9746,7 @@
             <w:rStyle w:val="Hyperlink2"/>
             <w:rFonts w:ascii="Times" w:eastAsia="Times" w:hAnsi="Times" w:cs="Times"/>
             <w:color w:val="000000" w:themeColor="text1"/>
+            <w:highlight w:val="yellow"/>
             <w:u w:val="none"/>
           </w:rPr>
           <w:t>http://www.gramma.ru/</w:t>
@@ -10082,6 +9774,7 @@
           <w:color w:val="000000" w:themeColor="text1"/>
           <w:sz w:val="28"/>
           <w:szCs w:val="28"/>
+          <w:highlight w:val="yellow"/>
         </w:rPr>
       </w:pPr>
       <w:r>
@@ -10091,6 +9784,7 @@
           <w:color w:val="000000" w:themeColor="text1"/>
           <w:sz w:val="28"/>
           <w:szCs w:val="28"/>
+          <w:highlight w:val="yellow"/>
         </w:rPr>
         <w:t xml:space="preserve">Яндекс словари – Режим доступа: </w:t>
       </w:r>
@@ -10101,6 +9795,7 @@
             <w:color w:val="000000" w:themeColor="text1"/>
             <w:sz w:val="28"/>
             <w:szCs w:val="28"/>
+            <w:highlight w:val="yellow"/>
             <w:u w:val="none"/>
           </w:rPr>
           <w:t>http://slovari.yandex.ru/</w:t>
@@ -10267,6 +9962,7 @@
         <w:rPr>
           <w:sz w:val="28"/>
           <w:szCs w:val="28"/>
+          <w:highlight w:val="yellow"/>
           <w:lang w:val="en-US"/>
         </w:rPr>
       </w:pPr>
@@ -10274,6 +9970,7 @@
         <w:rPr>
           <w:sz w:val="28"/>
           <w:szCs w:val="28"/>
+          <w:highlight w:val="yellow"/>
           <w:lang w:val="en-US"/>
         </w:rPr>
         <w:t xml:space="preserve">Microsoft Windows. </w:t>
@@ -10290,6 +9987,7 @@
         <w:rPr>
           <w:sz w:val="28"/>
           <w:szCs w:val="28"/>
+          <w:highlight w:val="yellow"/>
           <w:lang w:val="en-US"/>
         </w:rPr>
       </w:pPr>
@@ -10297,6 +9995,7 @@
         <w:rPr>
           <w:sz w:val="28"/>
           <w:szCs w:val="28"/>
+          <w:highlight w:val="yellow"/>
         </w:rPr>
         <w:t xml:space="preserve">Веб-браузер, </w:t>
       </w:r>
@@ -10304,6 +10003,7 @@
         <w:rPr>
           <w:sz w:val="28"/>
           <w:szCs w:val="28"/>
+          <w:highlight w:val="yellow"/>
           <w:lang w:val="en-US"/>
         </w:rPr>
         <w:t>Chrome</w:t>
@@ -10312,6 +10012,7 @@
         <w:rPr>
           <w:sz w:val="28"/>
           <w:szCs w:val="28"/>
+          <w:highlight w:val="yellow"/>
         </w:rPr>
         <w:t>.</w:t>
       </w:r>
@@ -10475,7 +10176,6 @@
           <w:sz w:val="28"/>
           <w:szCs w:val="28"/>
         </w:rPr>
-        <w:lastRenderedPageBreak/>
         <w:t>На занятиях студентов, в том числе предполагающих практическую деятельность, осуществляется закрепление полученных, в том числе и в процессе самостоятельной работы, знаний. Особое внимание обращается на развитие умений и навыков установления связи положений теории с профессиональной деятельностью будущего специалиста.</w:t>
       </w:r>
       <w:r>
@@ -10525,6 +10225,7 @@
           <w:sz w:val="28"/>
           <w:szCs w:val="28"/>
         </w:rPr>
+        <w:lastRenderedPageBreak/>
         <w:t>самоконтроль и самооценка студента;</w:t>
       </w:r>
     </w:p>
@@ -10647,21 +10348,12 @@
           <w:szCs w:val="28"/>
         </w:rPr>
       </w:pPr>
-      <w:proofErr w:type="spellStart"/>
-      <w:r>
-        <w:rPr>
-          <w:sz w:val="28"/>
-          <w:szCs w:val="28"/>
-        </w:rPr>
-        <w:t>сформированность</w:t>
-      </w:r>
-      <w:proofErr w:type="spellEnd"/>
-      <w:r>
-        <w:rPr>
-          <w:sz w:val="28"/>
-          <w:szCs w:val="28"/>
-        </w:rPr>
-        <w:t xml:space="preserve"> компетенций;</w:t>
+      <w:r>
+        <w:rPr>
+          <w:sz w:val="28"/>
+          <w:szCs w:val="28"/>
+        </w:rPr>
+        <w:t>сформированность компетенций;</w:t>
       </w:r>
       <w:r>
         <w:rPr>
@@ -10781,23 +10473,7 @@
           <w:sz w:val="28"/>
           <w:szCs w:val="28"/>
         </w:rPr>
-        <w:t xml:space="preserve"> направленность курса предполагает преимущественно практический характер аудиторных занятий, однако преподавателю необходимо снабдить студентов основными теоретическими сведениями, базовыми понятиями курса, рекомендовать необходимую словарную и справочную литературу, </w:t>
-      </w:r>
-      <w:proofErr w:type="spellStart"/>
-      <w:r>
-        <w:rPr>
-          <w:sz w:val="28"/>
-          <w:szCs w:val="28"/>
-        </w:rPr>
-        <w:t>интернет-ресурсы</w:t>
-      </w:r>
-      <w:proofErr w:type="spellEnd"/>
-      <w:r>
-        <w:rPr>
-          <w:sz w:val="28"/>
-          <w:szCs w:val="28"/>
-        </w:rPr>
-        <w:t>.</w:t>
+        <w:t xml:space="preserve"> направленность курса предполагает преимущественно практический характер аудиторных занятий, однако преподавателю необходимо снабдить студентов основными теоретическими сведениями, базовыми понятиями курса, рекомендовать необходимую словарную и справочную литературу, интернет-ресурсы.</w:t>
       </w:r>
     </w:p>
     <w:p>
@@ -10815,23 +10491,7 @@
           <w:sz w:val="28"/>
           <w:szCs w:val="28"/>
         </w:rPr>
-        <w:t>Обеспечение коммуникативно-</w:t>
-      </w:r>
-      <w:proofErr w:type="spellStart"/>
-      <w:r>
-        <w:rPr>
-          <w:sz w:val="28"/>
-          <w:szCs w:val="28"/>
-        </w:rPr>
-        <w:t>деятельностного</w:t>
-      </w:r>
-      <w:proofErr w:type="spellEnd"/>
-      <w:r>
-        <w:rPr>
-          <w:sz w:val="28"/>
-          <w:szCs w:val="28"/>
-        </w:rPr>
-        <w:t xml:space="preserve"> подхода к организации практических занятий предполагает следующее: </w:t>
+        <w:t xml:space="preserve">Обеспечение коммуникативно-деятельностного подхода к организации практических занятий предполагает следующее: </w:t>
       </w:r>
     </w:p>
     <w:p>
@@ -10975,7 +10635,7 @@
           <w:sz w:val="28"/>
           <w:szCs w:val="28"/>
         </w:rPr>
-        <w:t>Соответственно организация практических занятий предполагает использование активно-</w:t>
+        <w:t>Соответственно организация практических занятий предполагает использование активно-деятельностных форм обучения: работа в парах (</w:t>
       </w:r>
       <w:proofErr w:type="spellStart"/>
       <w:r>
@@ -10983,7 +10643,7 @@
           <w:sz w:val="28"/>
           <w:szCs w:val="28"/>
         </w:rPr>
-        <w:t>деятельностных</w:t>
+        <w:t>спаринг</w:t>
       </w:r>
       <w:proofErr w:type="spellEnd"/>
       <w:r>
@@ -10991,7 +10651,7 @@
           <w:sz w:val="28"/>
           <w:szCs w:val="28"/>
         </w:rPr>
-        <w:t xml:space="preserve"> форм обучения: работа в парах (</w:t>
+        <w:t xml:space="preserve">-партнерство) и </w:t>
       </w:r>
       <w:proofErr w:type="spellStart"/>
       <w:r>
@@ -10999,7 +10659,7 @@
           <w:sz w:val="28"/>
           <w:szCs w:val="28"/>
         </w:rPr>
-        <w:t>спаринг</w:t>
+        <w:t>микрогруппах</w:t>
       </w:r>
       <w:proofErr w:type="spellEnd"/>
       <w:r>
@@ -11007,31 +10667,7 @@
           <w:sz w:val="28"/>
           <w:szCs w:val="28"/>
         </w:rPr>
-        <w:t xml:space="preserve">-партнерство) и </w:t>
-      </w:r>
-      <w:proofErr w:type="spellStart"/>
-      <w:r>
-        <w:rPr>
-          <w:sz w:val="28"/>
-          <w:szCs w:val="28"/>
-        </w:rPr>
-        <w:t>микрогруппах</w:t>
-      </w:r>
-      <w:proofErr w:type="spellEnd"/>
-      <w:r>
-        <w:rPr>
-          <w:sz w:val="28"/>
-          <w:szCs w:val="28"/>
-        </w:rPr>
-        <w:t xml:space="preserve">, выполнение индивидуальных и коллективных заданий разного типа и разного уровня сложности, творческих </w:t>
-      </w:r>
-      <w:r>
-        <w:rPr>
-          <w:sz w:val="28"/>
-          <w:szCs w:val="28"/>
-        </w:rPr>
-        <w:lastRenderedPageBreak/>
-        <w:t>заданий, организация поисковой и эвристической деятельности, решение разнообразных коммуникативных задач, связанных, в том числе с будущей профессиональной деятельностью.</w:t>
+        <w:t>, выполнение индивидуальных и коллективных заданий разного типа и разного уровня сложности, творческих заданий, организация поисковой и эвристической деятельности, решение разнообразных коммуникативных задач, связанных, в том числе с будущей профессиональной деятельностью.</w:t>
       </w:r>
     </w:p>
     <w:p>
@@ -11093,7 +10729,15 @@
           <w:sz w:val="28"/>
           <w:szCs w:val="28"/>
         </w:rPr>
-        <w:t>проведении занятия следует контролировать подачу материала и решение заданий с учетом учебного времени, отведенного для занятия.</w:t>
+        <w:t xml:space="preserve">проведении занятия следует контролировать подачу </w:t>
+      </w:r>
+      <w:r>
+        <w:rPr>
+          <w:sz w:val="28"/>
+          <w:szCs w:val="28"/>
+        </w:rPr>
+        <w:lastRenderedPageBreak/>
+        <w:t>материала и решение заданий с учетом учебного времени, отведенного для занятия.</w:t>
       </w:r>
     </w:p>
     <w:p>
@@ -11205,25 +10849,7 @@
           <w:sz w:val="28"/>
           <w:szCs w:val="28"/>
         </w:rPr>
-        <w:t xml:space="preserve"> </w:t>
-      </w:r>
-      <w:proofErr w:type="spellStart"/>
-      <w:r>
-        <w:rPr>
-          <w:color w:val="000000" w:themeColor="text1"/>
-          <w:sz w:val="28"/>
-          <w:szCs w:val="28"/>
-        </w:rPr>
-        <w:t>бакалавриат</w:t>
-      </w:r>
-      <w:proofErr w:type="spellEnd"/>
-      <w:r>
-        <w:rPr>
-          <w:color w:val="000000" w:themeColor="text1"/>
-          <w:sz w:val="28"/>
-          <w:szCs w:val="28"/>
-        </w:rPr>
-        <w:t xml:space="preserve"> </w:t>
+        <w:t xml:space="preserve"> бакалавриат </w:t>
       </w:r>
       <w:r>
         <w:rPr>
@@ -11602,7 +11228,6 @@
       <w:r>
         <w:rPr>
           <w:b/>
-          <w:highlight w:val="yellow"/>
         </w:rPr>
         <w:t>бакалавр</w:t>
       </w:r>
@@ -11623,7 +11248,6 @@
       <w:r>
         <w:rPr>
           <w:b/>
-          <w:highlight w:val="yellow"/>
         </w:rPr>
         <w:t>Очная</w:t>
       </w:r>
@@ -12182,7 +11806,6 @@
                 <w:szCs w:val="22"/>
               </w:rPr>
             </w:pPr>
-            <w:proofErr w:type="spellStart"/>
             <w:r>
               <w:rPr>
                 <w:rStyle w:val="af3"/>
@@ -12194,7 +11817,6 @@
               </w:rPr>
               <w:t>Лаб</w:t>
             </w:r>
-            <w:proofErr w:type="spellEnd"/>
           </w:p>
         </w:tc>
         <w:tc>
@@ -18179,9 +17801,14 @@
           <w:szCs w:val="28"/>
         </w:rPr>
         <w:br/>
-      </w:r>
-      <w:proofErr w:type="spellStart"/>
-      <w:r>
+        <w:t>бакалавриат.</w:t>
+      </w:r>
+    </w:p>
+    <w:p>
+      <w:pPr>
+        <w:pStyle w:val="Default"/>
+        <w:shd w:val="clear" w:color="auto" w:fill="FFFFFF" w:themeFill="background1"/>
+        <w:jc w:val="center"/>
         <w:rPr>
           <w:rFonts w:eastAsia="Times New Roman"/>
           <w:b/>
@@ -18190,10 +17817,65 @@
           <w:sz w:val="28"/>
           <w:szCs w:val="28"/>
         </w:rPr>
-        <w:t>бакалавриат</w:t>
-      </w:r>
-      <w:proofErr w:type="spellEnd"/>
-      <w:r>
+      </w:pPr>
+    </w:p>
+    <w:p>
+      <w:pPr>
+        <w:pStyle w:val="Default"/>
+        <w:shd w:val="clear" w:color="auto" w:fill="FFFFFF" w:themeFill="background1"/>
+        <w:jc w:val="center"/>
+        <w:rPr>
+          <w:sz w:val="28"/>
+          <w:szCs w:val="28"/>
+        </w:rPr>
+      </w:pPr>
+      <w:r>
+        <w:rPr>
+          <w:sz w:val="28"/>
+          <w:szCs w:val="28"/>
+        </w:rPr>
+        <w:t xml:space="preserve">Квалификация (степень) выпускника: </w:t>
+      </w:r>
+      <w:r>
+        <w:rPr>
+          <w:sz w:val="28"/>
+          <w:szCs w:val="28"/>
+        </w:rPr>
+        <w:br/>
+      </w:r>
+      <w:r>
+        <w:rPr>
+          <w:b/>
+          <w:sz w:val="28"/>
+          <w:szCs w:val="28"/>
+        </w:rPr>
+        <w:t>Бакалавр</w:t>
+      </w:r>
+      <w:r>
+        <w:rPr>
+          <w:b/>
+          <w:sz w:val="28"/>
+          <w:szCs w:val="28"/>
+        </w:rPr>
+        <w:t>.</w:t>
+      </w:r>
+    </w:p>
+    <w:p>
+      <w:pPr>
+        <w:pStyle w:val="Default"/>
+        <w:shd w:val="clear" w:color="auto" w:fill="FFFFFF" w:themeFill="background1"/>
+        <w:jc w:val="center"/>
+        <w:rPr>
+          <w:sz w:val="28"/>
+          <w:szCs w:val="28"/>
+        </w:rPr>
+      </w:pPr>
+    </w:p>
+    <w:p>
+      <w:pPr>
+        <w:pStyle w:val="Default"/>
+        <w:shd w:val="clear" w:color="auto" w:fill="FFFFFF" w:themeFill="background1"/>
+        <w:jc w:val="center"/>
         <w:rPr>
           <w:rFonts w:eastAsia="Times New Roman"/>
           <w:b/>
@@ -18202,14 +17884,28 @@
           <w:sz w:val="28"/>
           <w:szCs w:val="28"/>
         </w:rPr>
-        <w:t>.</w:t>
-      </w:r>
-    </w:p>
-    <w:p>
-      <w:pPr>
-        <w:pStyle w:val="Default"/>
-        <w:shd w:val="clear" w:color="auto" w:fill="FFFFFF" w:themeFill="background1"/>
-        <w:jc w:val="center"/>
+      </w:pPr>
+      <w:r>
+        <w:rPr>
+          <w:rFonts w:eastAsia="Times New Roman"/>
+          <w:bCs/>
+          <w:color w:val="auto"/>
+          <w:sz w:val="28"/>
+          <w:szCs w:val="28"/>
+        </w:rPr>
+        <w:t xml:space="preserve">Форма обучения: </w:t>
+      </w:r>
+      <w:r>
+        <w:rPr>
+          <w:rFonts w:eastAsia="Times New Roman"/>
+          <w:bCs/>
+          <w:color w:val="auto"/>
+          <w:sz w:val="28"/>
+          <w:szCs w:val="28"/>
+        </w:rPr>
+        <w:br/>
+      </w:r>
+      <w:r>
         <w:rPr>
           <w:rFonts w:eastAsia="Times New Roman"/>
           <w:b/>
@@ -18218,65 +17914,9 @@
           <w:sz w:val="28"/>
           <w:szCs w:val="28"/>
         </w:rPr>
-      </w:pPr>
-    </w:p>
-    <w:p>
-      <w:pPr>
-        <w:pStyle w:val="Default"/>
-        <w:shd w:val="clear" w:color="auto" w:fill="FFFFFF" w:themeFill="background1"/>
-        <w:jc w:val="center"/>
-        <w:rPr>
-          <w:sz w:val="28"/>
-          <w:szCs w:val="28"/>
-        </w:rPr>
-      </w:pPr>
-      <w:r>
-        <w:rPr>
-          <w:sz w:val="28"/>
-          <w:szCs w:val="28"/>
-        </w:rPr>
-        <w:t xml:space="preserve">Квалификация (степень) выпускника: </w:t>
-      </w:r>
-      <w:r>
-        <w:rPr>
-          <w:sz w:val="28"/>
-          <w:szCs w:val="28"/>
-        </w:rPr>
-        <w:br/>
-      </w:r>
-      <w:r>
-        <w:rPr>
-          <w:b/>
-          <w:sz w:val="28"/>
-          <w:szCs w:val="28"/>
-        </w:rPr>
-        <w:t>Бакалавр</w:t>
-      </w:r>
-      <w:r>
-        <w:rPr>
-          <w:b/>
-          <w:sz w:val="28"/>
-          <w:szCs w:val="28"/>
-        </w:rPr>
-        <w:t>.</w:t>
-      </w:r>
-    </w:p>
-    <w:p>
-      <w:pPr>
-        <w:pStyle w:val="Default"/>
-        <w:shd w:val="clear" w:color="auto" w:fill="FFFFFF" w:themeFill="background1"/>
-        <w:jc w:val="center"/>
-        <w:rPr>
-          <w:sz w:val="28"/>
-          <w:szCs w:val="28"/>
-        </w:rPr>
-      </w:pPr>
-    </w:p>
-    <w:p>
-      <w:pPr>
-        <w:pStyle w:val="Default"/>
-        <w:shd w:val="clear" w:color="auto" w:fill="FFFFFF" w:themeFill="background1"/>
-        <w:jc w:val="center"/>
+        <w:t>очная</w:t>
+      </w:r>
+      <w:r>
         <w:rPr>
           <w:rFonts w:eastAsia="Times New Roman"/>
           <w:b/>
@@ -18285,47 +17925,6 @@
           <w:sz w:val="28"/>
           <w:szCs w:val="28"/>
         </w:rPr>
-      </w:pPr>
-      <w:r>
-        <w:rPr>
-          <w:rFonts w:eastAsia="Times New Roman"/>
-          <w:bCs/>
-          <w:color w:val="auto"/>
-          <w:sz w:val="28"/>
-          <w:szCs w:val="28"/>
-        </w:rPr>
-        <w:t xml:space="preserve">Форма обучения: </w:t>
-      </w:r>
-      <w:r>
-        <w:rPr>
-          <w:rFonts w:eastAsia="Times New Roman"/>
-          <w:bCs/>
-          <w:color w:val="auto"/>
-          <w:sz w:val="28"/>
-          <w:szCs w:val="28"/>
-        </w:rPr>
-        <w:br/>
-      </w:r>
-      <w:r>
-        <w:rPr>
-          <w:rFonts w:eastAsia="Times New Roman"/>
-          <w:b/>
-          <w:bCs/>
-          <w:color w:val="auto"/>
-          <w:sz w:val="28"/>
-          <w:szCs w:val="28"/>
-        </w:rPr>
-        <w:t>очная</w:t>
-      </w:r>
-      <w:r>
-        <w:rPr>
-          <w:rFonts w:eastAsia="Times New Roman"/>
-          <w:b/>
-          <w:bCs/>
-          <w:color w:val="auto"/>
-          <w:sz w:val="28"/>
-          <w:szCs w:val="28"/>
-        </w:rPr>
         <w:t>.</w:t>
       </w:r>
     </w:p>
@@ -18457,25 +18056,7 @@
           <w:sz w:val="28"/>
           <w:szCs w:val="28"/>
         </w:rPr>
-        <w:t xml:space="preserve">к.ф.н., доцент </w:t>
-      </w:r>
-      <w:proofErr w:type="spellStart"/>
-      <w:r>
-        <w:rPr>
-          <w:b/>
-          <w:sz w:val="28"/>
-          <w:szCs w:val="28"/>
-        </w:rPr>
-        <w:t>Левенец</w:t>
-      </w:r>
-      <w:proofErr w:type="spellEnd"/>
-      <w:r>
-        <w:rPr>
-          <w:b/>
-          <w:sz w:val="28"/>
-          <w:szCs w:val="28"/>
-        </w:rPr>
-        <w:t xml:space="preserve"> Е.В.</w:t>
+        <w:t>к.ф.н., доцент Левенец Е.В.</w:t>
       </w:r>
     </w:p>
     <w:p>
@@ -20765,18 +20346,8 @@
                 <w:sz w:val="22"/>
                 <w:szCs w:val="22"/>
               </w:rPr>
-              <w:t xml:space="preserve">Основы </w:t>
-            </w:r>
-            <w:proofErr w:type="spellStart"/>
-            <w:r>
-              <w:rPr>
-                <w:iCs/>
-                <w:sz w:val="22"/>
-                <w:szCs w:val="22"/>
-              </w:rPr>
-              <w:t>конфликтологии</w:t>
-            </w:r>
-            <w:proofErr w:type="spellEnd"/>
+              <w:t>Основы конфликтологии</w:t>
+            </w:r>
             <w:r>
               <w:rPr>
                 <w:iCs/>
@@ -22593,7 +22164,6 @@
               </w:rPr>
               <w:t xml:space="preserve">уровень </w:t>
             </w:r>
-            <w:proofErr w:type="spellStart"/>
             <w:r>
               <w:rPr>
                 <w:color w:val="000000" w:themeColor="text1"/>
@@ -22601,17 +22171,7 @@
                 <w:szCs w:val="24"/>
                 <w:lang w:val="ru-RU"/>
               </w:rPr>
-              <w:t>сформированности</w:t>
-            </w:r>
-            <w:proofErr w:type="spellEnd"/>
-            <w:r>
-              <w:rPr>
-                <w:color w:val="000000" w:themeColor="text1"/>
-                <w:sz w:val="24"/>
-                <w:szCs w:val="24"/>
-                <w:lang w:val="ru-RU"/>
-              </w:rPr>
-              <w:t xml:space="preserve"> аналитических, исследовательских навыков, навыков практического и творческого мышления. Может выполняться в индивидуальном порядке или группой обучающихся.</w:t>
+              <w:t>сформированности аналитических, исследовательских навыков, навыков практического и творческого мышления. Может выполняться в индивидуальном порядке или группой обучающихся.</w:t>
             </w:r>
           </w:p>
         </w:tc>
@@ -24541,43 +24101,7 @@
           <w:sz w:val="28"/>
           <w:szCs w:val="28"/>
         </w:rPr>
-        <w:t xml:space="preserve">Понятие </w:t>
-      </w:r>
-      <w:proofErr w:type="spellStart"/>
-      <w:r>
-        <w:rPr>
-          <w:color w:val="000000" w:themeColor="text1"/>
-          <w:sz w:val="28"/>
-          <w:szCs w:val="28"/>
-        </w:rPr>
-        <w:t>инфографики</w:t>
-      </w:r>
-      <w:proofErr w:type="spellEnd"/>
-      <w:r>
-        <w:rPr>
-          <w:color w:val="000000" w:themeColor="text1"/>
-          <w:sz w:val="28"/>
-          <w:szCs w:val="28"/>
-        </w:rPr>
-        <w:t xml:space="preserve">. Приемы </w:t>
-      </w:r>
-      <w:proofErr w:type="spellStart"/>
-      <w:r>
-        <w:rPr>
-          <w:color w:val="000000" w:themeColor="text1"/>
-          <w:sz w:val="28"/>
-          <w:szCs w:val="28"/>
-        </w:rPr>
-        <w:t>инфографики</w:t>
-      </w:r>
-      <w:proofErr w:type="spellEnd"/>
-      <w:r>
-        <w:rPr>
-          <w:color w:val="000000" w:themeColor="text1"/>
-          <w:sz w:val="28"/>
-          <w:szCs w:val="28"/>
-        </w:rPr>
-        <w:t>.</w:t>
+        <w:t>Понятие инфографики. Приемы инфографики.</w:t>
       </w:r>
       <w:r>
         <w:rPr>
@@ -26059,7 +25583,6 @@
           <w:sz w:val="28"/>
           <w:szCs w:val="28"/>
         </w:rPr>
-        <w:lastRenderedPageBreak/>
         <w:t>3. Коллоквиумы, собеседования</w:t>
       </w:r>
     </w:p>
@@ -26082,6 +25605,7 @@
           <w:sz w:val="28"/>
           <w:szCs w:val="28"/>
         </w:rPr>
+        <w:lastRenderedPageBreak/>
         <w:t>Вопросы для обсуждения:</w:t>
       </w:r>
     </w:p>
@@ -26608,23 +26132,7 @@
           <w:sz w:val="28"/>
           <w:szCs w:val="28"/>
         </w:rPr>
-        <w:t xml:space="preserve">Профессиональная коммуникация. </w:t>
-      </w:r>
-      <w:proofErr w:type="spellStart"/>
-      <w:r>
-        <w:rPr>
-          <w:sz w:val="28"/>
-          <w:szCs w:val="28"/>
-        </w:rPr>
-        <w:t>Самопрезентация</w:t>
-      </w:r>
-      <w:proofErr w:type="spellEnd"/>
-      <w:r>
-        <w:rPr>
-          <w:sz w:val="28"/>
-          <w:szCs w:val="28"/>
-        </w:rPr>
-        <w:t>.</w:t>
+        <w:t>Профессиональная коммуникация. Самопрезентация.</w:t>
       </w:r>
     </w:p>
     <w:p>
@@ -26654,7 +26162,6 @@
           <w:sz w:val="28"/>
           <w:szCs w:val="28"/>
         </w:rPr>
-        <w:lastRenderedPageBreak/>
         <w:t xml:space="preserve">Виды и форматы презентаций. </w:t>
       </w:r>
     </w:p>
@@ -26686,6 +26193,7 @@
           <w:sz w:val="28"/>
           <w:szCs w:val="28"/>
         </w:rPr>
+        <w:lastRenderedPageBreak/>
         <w:t>Принципы  и</w:t>
       </w:r>
       <w:proofErr w:type="gramEnd"/>
@@ -27051,21 +26559,12 @@
           <w:szCs w:val="28"/>
         </w:rPr>
       </w:pPr>
-      <w:proofErr w:type="spellStart"/>
-      <w:r>
-        <w:rPr>
-          <w:sz w:val="28"/>
-          <w:szCs w:val="28"/>
-        </w:rPr>
-        <w:t>Самопрезентация</w:t>
-      </w:r>
-      <w:proofErr w:type="spellEnd"/>
-      <w:r>
-        <w:rPr>
-          <w:sz w:val="28"/>
-          <w:szCs w:val="28"/>
-        </w:rPr>
-        <w:t>.</w:t>
+      <w:r>
+        <w:rPr>
+          <w:sz w:val="28"/>
+          <w:szCs w:val="28"/>
+        </w:rPr>
+        <w:t>Самопрезентация.</w:t>
       </w:r>
     </w:p>
     <w:p>
@@ -27592,7 +27091,6 @@
           <w:sz w:val="28"/>
           <w:szCs w:val="28"/>
         </w:rPr>
-        <w:lastRenderedPageBreak/>
         <w:t>Языковой паспорте ИТ - студента политехнического университета.</w:t>
       </w:r>
     </w:p>
@@ -27625,6 +27123,7 @@
           <w:sz w:val="28"/>
           <w:szCs w:val="28"/>
         </w:rPr>
+        <w:lastRenderedPageBreak/>
         <w:t>Проблемы речевой культуры в современном информационном обществе.</w:t>
       </w:r>
     </w:p>
@@ -27921,7 +27420,7 @@
 </file>
 
 <file path=word/endnotes.xml><?xml version="1.0" encoding="utf-8"?>
-<w:endnotes xmlns:wpc="http://schemas.microsoft.com/office/word/2010/wordprocessingCanvas" xmlns:cx="http://schemas.microsoft.com/office/drawing/2014/chartex" xmlns:cx1="http://schemas.microsoft.com/office/drawing/2015/9/8/chartex" xmlns:cx2="http://schemas.microsoft.com/office/drawing/2015/10/21/chartex" xmlns:cx3="http://schemas.microsoft.com/office/drawing/2016/5/9/chartex" xmlns:cx4="http://schemas.microsoft.com/office/drawing/2016/5/10/chartex" xmlns:cx5="http://schemas.microsoft.com/office/drawing/2016/5/11/chartex" xmlns:cx6="http://schemas.microsoft.com/office/drawing/2016/5/12/chartex" xmlns:cx7="http://schemas.microsoft.com/office/drawing/2016/5/13/chartex" xmlns:cx8="http://schemas.microsoft.com/office/drawing/2016/5/14/chartex" xmlns:mc="http://schemas.openxmlformats.org/markup-compatibility/2006" xmlns:aink="http://schemas.microsoft.com/office/drawing/2016/ink" xmlns:am3d="http://schemas.microsoft.com/office/drawing/2017/model3d" xmlns:o="urn:schemas-microsoft-com:office:office" xmlns:r="http://schemas.openxmlformats.org/officeDocument/2006/relationships" xmlns:m="http://schemas.openxmlformats.org/officeDocument/2006/math" xmlns:v="urn:schemas-microsoft-com:vml" xmlns:wp14="http://schemas.microsoft.com/office/word/2010/wordprocessingDrawing" xmlns:wp="http://schemas.openxmlformats.org/drawingml/2006/wordprocessingDrawing" xmlns:w10="urn:schemas-microsoft-com:office:word" xmlns:w="http://schemas.openxmlformats.org/wordprocessingml/2006/main" xmlns:w14="http://schemas.microsoft.com/office/word/2010/wordml" xmlns:w15="http://schemas.microsoft.com/office/word/2012/wordml" xmlns:w16cex="http://schemas.microsoft.com/office/word/2018/wordml/cex" xmlns:w16cid="http://schemas.microsoft.com/office/word/2016/wordml/cid" xmlns:w16="http://schemas.microsoft.com/office/word/2018/wordml" xmlns:w16sdtdh="http://schemas.microsoft.com/office/word/2020/wordml/sdtdatahash" xmlns:w16se="http://schemas.microsoft.com/office/word/2015/wordml/symex" xmlns:wpg="http://schemas.microsoft.com/office/word/2010/wordprocessingGroup" xmlns:wpi="http://schemas.microsoft.com/office/word/2010/wordprocessingInk" xmlns:wne="http://schemas.microsoft.com/office/word/2006/wordml" xmlns:wps="http://schemas.microsoft.com/office/word/2010/wordprocessingShape" mc:Ignorable="w14 w15 w16se w16cid w16 w16cex w16sdtdh wp14">
+<w:endnotes xmlns:wpc="http://schemas.microsoft.com/office/word/2010/wordprocessingCanvas" xmlns:cx="http://schemas.microsoft.com/office/drawing/2014/chartex" xmlns:cx1="http://schemas.microsoft.com/office/drawing/2015/9/8/chartex" xmlns:cx2="http://schemas.microsoft.com/office/drawing/2015/10/21/chartex" xmlns:cx3="http://schemas.microsoft.com/office/drawing/2016/5/9/chartex" xmlns:cx4="http://schemas.microsoft.com/office/drawing/2016/5/10/chartex" xmlns:cx5="http://schemas.microsoft.com/office/drawing/2016/5/11/chartex" xmlns:cx6="http://schemas.microsoft.com/office/drawing/2016/5/12/chartex" xmlns:cx7="http://schemas.microsoft.com/office/drawing/2016/5/13/chartex" xmlns:cx8="http://schemas.microsoft.com/office/drawing/2016/5/14/chartex" xmlns:mc="http://schemas.openxmlformats.org/markup-compatibility/2006" xmlns:aink="http://schemas.microsoft.com/office/drawing/2016/ink" xmlns:am3d="http://schemas.microsoft.com/office/drawing/2017/model3d" xmlns:o="urn:schemas-microsoft-com:office:office" xmlns:r="http://schemas.openxmlformats.org/officeDocument/2006/relationships" xmlns:m="http://schemas.openxmlformats.org/officeDocument/2006/math" xmlns:v="urn:schemas-microsoft-com:vml" xmlns:wp14="http://schemas.microsoft.com/office/word/2010/wordprocessingDrawing" xmlns:wp="http://schemas.openxmlformats.org/drawingml/2006/wordprocessingDrawing" xmlns:w10="urn:schemas-microsoft-com:office:word" xmlns:w="http://schemas.openxmlformats.org/wordprocessingml/2006/main" xmlns:w14="http://schemas.microsoft.com/office/word/2010/wordml" xmlns:w15="http://schemas.microsoft.com/office/word/2012/wordml" xmlns:w16cex="http://schemas.microsoft.com/office/word/2018/wordml/cex" xmlns:w16cid="http://schemas.microsoft.com/office/word/2016/wordml/cid" xmlns:w16="http://schemas.microsoft.com/office/word/2018/wordml" xmlns:w16se="http://schemas.microsoft.com/office/word/2015/wordml/symex" xmlns:wpg="http://schemas.microsoft.com/office/word/2010/wordprocessingGroup" xmlns:wpi="http://schemas.microsoft.com/office/word/2010/wordprocessingInk" xmlns:wne="http://schemas.microsoft.com/office/word/2006/wordml" xmlns:wps="http://schemas.microsoft.com/office/word/2010/wordprocessingShape" mc:Ignorable="w14 w15 w16se w16cid w16 w16cex wp14">
   <w:endnote w:type="separator" w:id="-1">
     <w:p>
       <w:r>
@@ -27940,7 +27439,7 @@
 </file>
 
 <file path=word/footnotes.xml><?xml version="1.0" encoding="utf-8"?>
-<w:footnotes xmlns:wpc="http://schemas.microsoft.com/office/word/2010/wordprocessingCanvas" xmlns:cx="http://schemas.microsoft.com/office/drawing/2014/chartex" xmlns:cx1="http://schemas.microsoft.com/office/drawing/2015/9/8/chartex" xmlns:cx2="http://schemas.microsoft.com/office/drawing/2015/10/21/chartex" xmlns:cx3="http://schemas.microsoft.com/office/drawing/2016/5/9/chartex" xmlns:cx4="http://schemas.microsoft.com/office/drawing/2016/5/10/chartex" xmlns:cx5="http://schemas.microsoft.com/office/drawing/2016/5/11/chartex" xmlns:cx6="http://schemas.microsoft.com/office/drawing/2016/5/12/chartex" xmlns:cx7="http://schemas.microsoft.com/office/drawing/2016/5/13/chartex" xmlns:cx8="http://schemas.microsoft.com/office/drawing/2016/5/14/chartex" xmlns:mc="http://schemas.openxmlformats.org/markup-compatibility/2006" xmlns:aink="http://schemas.microsoft.com/office/drawing/2016/ink" xmlns:am3d="http://schemas.microsoft.com/office/drawing/2017/model3d" xmlns:o="urn:schemas-microsoft-com:office:office" xmlns:r="http://schemas.openxmlformats.org/officeDocument/2006/relationships" xmlns:m="http://schemas.openxmlformats.org/officeDocument/2006/math" xmlns:v="urn:schemas-microsoft-com:vml" xmlns:wp14="http://schemas.microsoft.com/office/word/2010/wordprocessingDrawing" xmlns:wp="http://schemas.openxmlformats.org/drawingml/2006/wordprocessingDrawing" xmlns:w10="urn:schemas-microsoft-com:office:word" xmlns:w="http://schemas.openxmlformats.org/wordprocessingml/2006/main" xmlns:w14="http://schemas.microsoft.com/office/word/2010/wordml" xmlns:w15="http://schemas.microsoft.com/office/word/2012/wordml" xmlns:w16cex="http://schemas.microsoft.com/office/word/2018/wordml/cex" xmlns:w16cid="http://schemas.microsoft.com/office/word/2016/wordml/cid" xmlns:w16="http://schemas.microsoft.com/office/word/2018/wordml" xmlns:w16sdtdh="http://schemas.microsoft.com/office/word/2020/wordml/sdtdatahash" xmlns:w16se="http://schemas.microsoft.com/office/word/2015/wordml/symex" xmlns:wpg="http://schemas.microsoft.com/office/word/2010/wordprocessingGroup" xmlns:wpi="http://schemas.microsoft.com/office/word/2010/wordprocessingInk" xmlns:wne="http://schemas.microsoft.com/office/word/2006/wordml" xmlns:wps="http://schemas.microsoft.com/office/word/2010/wordprocessingShape" mc:Ignorable="w14 w15 w16se w16cid w16 w16cex w16sdtdh wp14">
+<w:footnotes xmlns:wpc="http://schemas.microsoft.com/office/word/2010/wordprocessingCanvas" xmlns:cx="http://schemas.microsoft.com/office/drawing/2014/chartex" xmlns:cx1="http://schemas.microsoft.com/office/drawing/2015/9/8/chartex" xmlns:cx2="http://schemas.microsoft.com/office/drawing/2015/10/21/chartex" xmlns:cx3="http://schemas.microsoft.com/office/drawing/2016/5/9/chartex" xmlns:cx4="http://schemas.microsoft.com/office/drawing/2016/5/10/chartex" xmlns:cx5="http://schemas.microsoft.com/office/drawing/2016/5/11/chartex" xmlns:cx6="http://schemas.microsoft.com/office/drawing/2016/5/12/chartex" xmlns:cx7="http://schemas.microsoft.com/office/drawing/2016/5/13/chartex" xmlns:cx8="http://schemas.microsoft.com/office/drawing/2016/5/14/chartex" xmlns:mc="http://schemas.openxmlformats.org/markup-compatibility/2006" xmlns:aink="http://schemas.microsoft.com/office/drawing/2016/ink" xmlns:am3d="http://schemas.microsoft.com/office/drawing/2017/model3d" xmlns:o="urn:schemas-microsoft-com:office:office" xmlns:r="http://schemas.openxmlformats.org/officeDocument/2006/relationships" xmlns:m="http://schemas.openxmlformats.org/officeDocument/2006/math" xmlns:v="urn:schemas-microsoft-com:vml" xmlns:wp14="http://schemas.microsoft.com/office/word/2010/wordprocessingDrawing" xmlns:wp="http://schemas.openxmlformats.org/drawingml/2006/wordprocessingDrawing" xmlns:w10="urn:schemas-microsoft-com:office:word" xmlns:w="http://schemas.openxmlformats.org/wordprocessingml/2006/main" xmlns:w14="http://schemas.microsoft.com/office/word/2010/wordml" xmlns:w15="http://schemas.microsoft.com/office/word/2012/wordml" xmlns:w16cex="http://schemas.microsoft.com/office/word/2018/wordml/cex" xmlns:w16cid="http://schemas.microsoft.com/office/word/2016/wordml/cid" xmlns:w16="http://schemas.microsoft.com/office/word/2018/wordml" xmlns:w16se="http://schemas.microsoft.com/office/word/2015/wordml/symex" xmlns:wpg="http://schemas.microsoft.com/office/word/2010/wordprocessingGroup" xmlns:wpi="http://schemas.microsoft.com/office/word/2010/wordprocessingInk" xmlns:wne="http://schemas.microsoft.com/office/word/2006/wordml" xmlns:wps="http://schemas.microsoft.com/office/word/2010/wordprocessingShape" mc:Ignorable="w14 w15 w16se w16cid w16 w16cex wp14">
   <w:footnote w:type="separator" w:id="-1">
     <w:p>
       <w:r>
@@ -27959,7 +27458,7 @@
 </file>
 
 <file path=word/header1.xml><?xml version="1.0" encoding="utf-8"?>
-<w:hdr xmlns:wpc="http://schemas.microsoft.com/office/word/2010/wordprocessingCanvas" xmlns:cx="http://schemas.microsoft.com/office/drawing/2014/chartex" xmlns:cx1="http://schemas.microsoft.com/office/drawing/2015/9/8/chartex" xmlns:cx2="http://schemas.microsoft.com/office/drawing/2015/10/21/chartex" xmlns:cx3="http://schemas.microsoft.com/office/drawing/2016/5/9/chartex" xmlns:cx4="http://schemas.microsoft.com/office/drawing/2016/5/10/chartex" xmlns:cx5="http://schemas.microsoft.com/office/drawing/2016/5/11/chartex" xmlns:cx6="http://schemas.microsoft.com/office/drawing/2016/5/12/chartex" xmlns:cx7="http://schemas.microsoft.com/office/drawing/2016/5/13/chartex" xmlns:cx8="http://schemas.microsoft.com/office/drawing/2016/5/14/chartex" xmlns:mc="http://schemas.openxmlformats.org/markup-compatibility/2006" xmlns:aink="http://schemas.microsoft.com/office/drawing/2016/ink" xmlns:am3d="http://schemas.microsoft.com/office/drawing/2017/model3d" xmlns:o="urn:schemas-microsoft-com:office:office" xmlns:r="http://schemas.openxmlformats.org/officeDocument/2006/relationships" xmlns:m="http://schemas.openxmlformats.org/officeDocument/2006/math" xmlns:v="urn:schemas-microsoft-com:vml" xmlns:wp14="http://schemas.microsoft.com/office/word/2010/wordprocessingDrawing" xmlns:wp="http://schemas.openxmlformats.org/drawingml/2006/wordprocessingDrawing" xmlns:w10="urn:schemas-microsoft-com:office:word" xmlns:w="http://schemas.openxmlformats.org/wordprocessingml/2006/main" xmlns:w14="http://schemas.microsoft.com/office/word/2010/wordml" xmlns:w15="http://schemas.microsoft.com/office/word/2012/wordml" xmlns:w16cex="http://schemas.microsoft.com/office/word/2018/wordml/cex" xmlns:w16cid="http://schemas.microsoft.com/office/word/2016/wordml/cid" xmlns:w16="http://schemas.microsoft.com/office/word/2018/wordml" xmlns:w16sdtdh="http://schemas.microsoft.com/office/word/2020/wordml/sdtdatahash" xmlns:w16se="http://schemas.microsoft.com/office/word/2015/wordml/symex" xmlns:wpg="http://schemas.microsoft.com/office/word/2010/wordprocessingGroup" xmlns:wpi="http://schemas.microsoft.com/office/word/2010/wordprocessingInk" xmlns:wne="http://schemas.microsoft.com/office/word/2006/wordml" xmlns:wps="http://schemas.microsoft.com/office/word/2010/wordprocessingShape" mc:Ignorable="w14 w15 w16se w16cid w16 w16cex w16sdtdh wp14">
+<w:hdr xmlns:wpc="http://schemas.microsoft.com/office/word/2010/wordprocessingCanvas" xmlns:cx="http://schemas.microsoft.com/office/drawing/2014/chartex" xmlns:cx1="http://schemas.microsoft.com/office/drawing/2015/9/8/chartex" xmlns:cx2="http://schemas.microsoft.com/office/drawing/2015/10/21/chartex" xmlns:cx3="http://schemas.microsoft.com/office/drawing/2016/5/9/chartex" xmlns:cx4="http://schemas.microsoft.com/office/drawing/2016/5/10/chartex" xmlns:cx5="http://schemas.microsoft.com/office/drawing/2016/5/11/chartex" xmlns:cx6="http://schemas.microsoft.com/office/drawing/2016/5/12/chartex" xmlns:cx7="http://schemas.microsoft.com/office/drawing/2016/5/13/chartex" xmlns:cx8="http://schemas.microsoft.com/office/drawing/2016/5/14/chartex" xmlns:mc="http://schemas.openxmlformats.org/markup-compatibility/2006" xmlns:aink="http://schemas.microsoft.com/office/drawing/2016/ink" xmlns:am3d="http://schemas.microsoft.com/office/drawing/2017/model3d" xmlns:o="urn:schemas-microsoft-com:office:office" xmlns:r="http://schemas.openxmlformats.org/officeDocument/2006/relationships" xmlns:m="http://schemas.openxmlformats.org/officeDocument/2006/math" xmlns:v="urn:schemas-microsoft-com:vml" xmlns:wp14="http://schemas.microsoft.com/office/word/2010/wordprocessingDrawing" xmlns:wp="http://schemas.openxmlformats.org/drawingml/2006/wordprocessingDrawing" xmlns:w10="urn:schemas-microsoft-com:office:word" xmlns:w="http://schemas.openxmlformats.org/wordprocessingml/2006/main" xmlns:w14="http://schemas.microsoft.com/office/word/2010/wordml" xmlns:w15="http://schemas.microsoft.com/office/word/2012/wordml" xmlns:w16cex="http://schemas.microsoft.com/office/word/2018/wordml/cex" xmlns:w16cid="http://schemas.microsoft.com/office/word/2016/wordml/cid" xmlns:w16="http://schemas.microsoft.com/office/word/2018/wordml" xmlns:w16se="http://schemas.microsoft.com/office/word/2015/wordml/symex" xmlns:wpg="http://schemas.microsoft.com/office/word/2010/wordprocessingGroup" xmlns:wpi="http://schemas.microsoft.com/office/word/2010/wordprocessingInk" xmlns:wne="http://schemas.microsoft.com/office/word/2006/wordml" xmlns:wps="http://schemas.microsoft.com/office/word/2010/wordprocessingShape" mc:Ignorable="w14 w15 w16se w16cid w16 w16cex wp14">
   <w:sdt>
     <w:sdtPr>
       <w:id w:val="-1255051635"/>
@@ -28032,7 +27531,7 @@
 </file>
 
 <file path=word/numbering.xml><?xml version="1.0" encoding="utf-8"?>
-<w:numbering xmlns:wpc="http://schemas.microsoft.com/office/word/2010/wordprocessingCanvas" xmlns:cx="http://schemas.microsoft.com/office/drawing/2014/chartex" xmlns:cx1="http://schemas.microsoft.com/office/drawing/2015/9/8/chartex" xmlns:cx2="http://schemas.microsoft.com/office/drawing/2015/10/21/chartex" xmlns:cx3="http://schemas.microsoft.com/office/drawing/2016/5/9/chartex" xmlns:cx4="http://schemas.microsoft.com/office/drawing/2016/5/10/chartex" xmlns:cx5="http://schemas.microsoft.com/office/drawing/2016/5/11/chartex" xmlns:cx6="http://schemas.microsoft.com/office/drawing/2016/5/12/chartex" xmlns:cx7="http://schemas.microsoft.com/office/drawing/2016/5/13/chartex" xmlns:cx8="http://schemas.microsoft.com/office/drawing/2016/5/14/chartex" xmlns:mc="http://schemas.openxmlformats.org/markup-compatibility/2006" xmlns:aink="http://schemas.microsoft.com/office/drawing/2016/ink" xmlns:am3d="http://schemas.microsoft.com/office/drawing/2017/model3d" xmlns:o="urn:schemas-microsoft-com:office:office" xmlns:r="http://schemas.openxmlformats.org/officeDocument/2006/relationships" xmlns:m="http://schemas.openxmlformats.org/officeDocument/2006/math" xmlns:v="urn:schemas-microsoft-com:vml" xmlns:wp14="http://schemas.microsoft.com/office/word/2010/wordprocessingDrawing" xmlns:wp="http://schemas.openxmlformats.org/drawingml/2006/wordprocessingDrawing" xmlns:w10="urn:schemas-microsoft-com:office:word" xmlns:w="http://schemas.openxmlformats.org/wordprocessingml/2006/main" xmlns:w14="http://schemas.microsoft.com/office/word/2010/wordml" xmlns:w15="http://schemas.microsoft.com/office/word/2012/wordml" xmlns:w16cex="http://schemas.microsoft.com/office/word/2018/wordml/cex" xmlns:w16cid="http://schemas.microsoft.com/office/word/2016/wordml/cid" xmlns:w16="http://schemas.microsoft.com/office/word/2018/wordml" xmlns:w16sdtdh="http://schemas.microsoft.com/office/word/2020/wordml/sdtdatahash" xmlns:w16se="http://schemas.microsoft.com/office/word/2015/wordml/symex" xmlns:wpg="http://schemas.microsoft.com/office/word/2010/wordprocessingGroup" xmlns:wpi="http://schemas.microsoft.com/office/word/2010/wordprocessingInk" xmlns:wne="http://schemas.microsoft.com/office/word/2006/wordml" xmlns:wps="http://schemas.microsoft.com/office/word/2010/wordprocessingShape" mc:Ignorable="w14 w15 w16se w16cid w16 w16cex w16sdtdh wp14">
+<w:numbering xmlns:wpc="http://schemas.microsoft.com/office/word/2010/wordprocessingCanvas" xmlns:cx="http://schemas.microsoft.com/office/drawing/2014/chartex" xmlns:cx1="http://schemas.microsoft.com/office/drawing/2015/9/8/chartex" xmlns:cx2="http://schemas.microsoft.com/office/drawing/2015/10/21/chartex" xmlns:cx3="http://schemas.microsoft.com/office/drawing/2016/5/9/chartex" xmlns:cx4="http://schemas.microsoft.com/office/drawing/2016/5/10/chartex" xmlns:cx5="http://schemas.microsoft.com/office/drawing/2016/5/11/chartex" xmlns:cx6="http://schemas.microsoft.com/office/drawing/2016/5/12/chartex" xmlns:cx7="http://schemas.microsoft.com/office/drawing/2016/5/13/chartex" xmlns:cx8="http://schemas.microsoft.com/office/drawing/2016/5/14/chartex" xmlns:mc="http://schemas.openxmlformats.org/markup-compatibility/2006" xmlns:aink="http://schemas.microsoft.com/office/drawing/2016/ink" xmlns:am3d="http://schemas.microsoft.com/office/drawing/2017/model3d" xmlns:o="urn:schemas-microsoft-com:office:office" xmlns:r="http://schemas.openxmlformats.org/officeDocument/2006/relationships" xmlns:m="http://schemas.openxmlformats.org/officeDocument/2006/math" xmlns:v="urn:schemas-microsoft-com:vml" xmlns:wp14="http://schemas.microsoft.com/office/word/2010/wordprocessingDrawing" xmlns:wp="http://schemas.openxmlformats.org/drawingml/2006/wordprocessingDrawing" xmlns:w10="urn:schemas-microsoft-com:office:word" xmlns:w="http://schemas.openxmlformats.org/wordprocessingml/2006/main" xmlns:w14="http://schemas.microsoft.com/office/word/2010/wordml" xmlns:w15="http://schemas.microsoft.com/office/word/2012/wordml" xmlns:w16cex="http://schemas.microsoft.com/office/word/2018/wordml/cex" xmlns:w16cid="http://schemas.microsoft.com/office/word/2016/wordml/cid" xmlns:w16="http://schemas.microsoft.com/office/word/2018/wordml" xmlns:w16se="http://schemas.microsoft.com/office/word/2015/wordml/symex" xmlns:wpg="http://schemas.microsoft.com/office/word/2010/wordprocessingGroup" xmlns:wpi="http://schemas.microsoft.com/office/word/2010/wordprocessingInk" xmlns:wne="http://schemas.microsoft.com/office/word/2006/wordml" xmlns:wps="http://schemas.microsoft.com/office/word/2010/wordprocessingShape" mc:Ignorable="w14 w15 w16se w16cid w16 w16cex wp14">
   <w:abstractNum w:abstractNumId="0" w15:restartNumberingAfterBreak="0">
     <w:nsid w:val="067D1110"/>
     <w:multiLevelType w:val="hybridMultilevel"/>
@@ -31693,7 +31192,7 @@
   <w:num w:numId="17">
     <w:abstractNumId w:val="22"/>
     <w:lvlOverride w:ilvl="0">
-      <w:lvl w:ilvl="0" w:tplc="1A4C4C40">
+      <w:lvl w:ilvl="0" w:tplc="7E38A658">
         <w:start w:val="1"/>
         <w:numFmt w:val="bullet"/>
         <w:lvlText w:val="-"/>
@@ -31720,7 +31219,7 @@
       </w:lvl>
     </w:lvlOverride>
     <w:lvlOverride w:ilvl="1">
-      <w:lvl w:ilvl="1" w:tplc="ABEE6C54">
+      <w:lvl w:ilvl="1" w:tplc="ECC0166A">
         <w:start w:val="1"/>
         <w:numFmt w:val="bullet"/>
         <w:lvlText w:val="o"/>
@@ -31747,7 +31246,7 @@
       </w:lvl>
     </w:lvlOverride>
     <w:lvlOverride w:ilvl="2">
-      <w:lvl w:ilvl="2" w:tplc="37564E44">
+      <w:lvl w:ilvl="2" w:tplc="5ADACD48">
         <w:start w:val="1"/>
         <w:numFmt w:val="bullet"/>
         <w:lvlText w:val="▪"/>
@@ -31774,7 +31273,7 @@
       </w:lvl>
     </w:lvlOverride>
     <w:lvlOverride w:ilvl="3">
-      <w:lvl w:ilvl="3" w:tplc="083419E4">
+      <w:lvl w:ilvl="3" w:tplc="FEAE2102">
         <w:start w:val="1"/>
         <w:numFmt w:val="bullet"/>
         <w:lvlText w:val="•"/>
@@ -31801,7 +31300,7 @@
       </w:lvl>
     </w:lvlOverride>
     <w:lvlOverride w:ilvl="4">
-      <w:lvl w:ilvl="4" w:tplc="B3D6AC16">
+      <w:lvl w:ilvl="4" w:tplc="A90CB22C">
         <w:start w:val="1"/>
         <w:numFmt w:val="bullet"/>
         <w:lvlText w:val="o"/>
@@ -31828,7 +31327,7 @@
       </w:lvl>
     </w:lvlOverride>
     <w:lvlOverride w:ilvl="5">
-      <w:lvl w:ilvl="5" w:tplc="65EA59C8">
+      <w:lvl w:ilvl="5" w:tplc="CB004F94">
         <w:start w:val="1"/>
         <w:numFmt w:val="bullet"/>
         <w:lvlText w:val="▪"/>
@@ -31855,7 +31354,7 @@
       </w:lvl>
     </w:lvlOverride>
     <w:lvlOverride w:ilvl="6">
-      <w:lvl w:ilvl="6" w:tplc="D3748652">
+      <w:lvl w:ilvl="6" w:tplc="573E7E6C">
         <w:start w:val="1"/>
         <w:numFmt w:val="bullet"/>
         <w:lvlText w:val="•"/>
@@ -31882,7 +31381,7 @@
       </w:lvl>
     </w:lvlOverride>
     <w:lvlOverride w:ilvl="7">
-      <w:lvl w:ilvl="7" w:tplc="8E9A0CB0">
+      <w:lvl w:ilvl="7" w:tplc="868AF212">
         <w:start w:val="1"/>
         <w:numFmt w:val="bullet"/>
         <w:lvlText w:val="o"/>
@@ -31909,7 +31408,7 @@
       </w:lvl>
     </w:lvlOverride>
     <w:lvlOverride w:ilvl="8">
-      <w:lvl w:ilvl="8" w:tplc="0FC68392">
+      <w:lvl w:ilvl="8" w:tplc="6748AD32">
         <w:start w:val="1"/>
         <w:numFmt w:val="bullet"/>
         <w:lvlText w:val="▪"/>
@@ -31942,7 +31441,7 @@
   <w:num w:numId="19">
     <w:abstractNumId w:val="24"/>
     <w:lvlOverride w:ilvl="0">
-      <w:lvl w:ilvl="0" w:tplc="FD3803AC">
+      <w:lvl w:ilvl="0" w:tplc="0DAE1DC4">
         <w:start w:val="1"/>
         <w:numFmt w:val="decimal"/>
         <w:lvlText w:val="%1."/>
@@ -31976,7 +31475,7 @@
       </w:lvl>
     </w:lvlOverride>
     <w:lvlOverride w:ilvl="1">
-      <w:lvl w:ilvl="1" w:tplc="1CD6AEDA">
+      <w:lvl w:ilvl="1" w:tplc="427ABD94">
         <w:start w:val="1"/>
         <w:numFmt w:val="lowerLetter"/>
         <w:lvlText w:val="%2."/>
@@ -32010,7 +31509,7 @@
       </w:lvl>
     </w:lvlOverride>
     <w:lvlOverride w:ilvl="2">
-      <w:lvl w:ilvl="2" w:tplc="4D88C386">
+      <w:lvl w:ilvl="2" w:tplc="8598B8AE">
         <w:start w:val="1"/>
         <w:numFmt w:val="lowerRoman"/>
         <w:lvlText w:val="%3."/>
@@ -32045,7 +31544,7 @@
       </w:lvl>
     </w:lvlOverride>
     <w:lvlOverride w:ilvl="3">
-      <w:lvl w:ilvl="3" w:tplc="6D049C06">
+      <w:lvl w:ilvl="3" w:tplc="7110EB8A">
         <w:start w:val="1"/>
         <w:numFmt w:val="decimal"/>
         <w:suff w:val="nothing"/>
@@ -32081,7 +31580,7 @@
       </w:lvl>
     </w:lvlOverride>
     <w:lvlOverride w:ilvl="4">
-      <w:lvl w:ilvl="4" w:tplc="27CC34F4">
+      <w:lvl w:ilvl="4" w:tplc="B8843112">
         <w:start w:val="1"/>
         <w:numFmt w:val="lowerLetter"/>
         <w:lvlText w:val="%5."/>
@@ -32116,7 +31615,7 @@
       </w:lvl>
     </w:lvlOverride>
     <w:lvlOverride w:ilvl="5">
-      <w:lvl w:ilvl="5" w:tplc="F6B2BF9E">
+      <w:lvl w:ilvl="5" w:tplc="0622C5D6">
         <w:start w:val="1"/>
         <w:numFmt w:val="lowerRoman"/>
         <w:lvlText w:val="%6."/>
@@ -32151,7 +31650,7 @@
       </w:lvl>
     </w:lvlOverride>
     <w:lvlOverride w:ilvl="6">
-      <w:lvl w:ilvl="6" w:tplc="A6FCA438">
+      <w:lvl w:ilvl="6" w:tplc="57FAA632">
         <w:start w:val="1"/>
         <w:numFmt w:val="decimal"/>
         <w:lvlText w:val="%7."/>
@@ -32186,7 +31685,7 @@
       </w:lvl>
     </w:lvlOverride>
     <w:lvlOverride w:ilvl="7">
-      <w:lvl w:ilvl="7" w:tplc="6714E50C">
+      <w:lvl w:ilvl="7" w:tplc="425649E4">
         <w:start w:val="1"/>
         <w:numFmt w:val="lowerLetter"/>
         <w:lvlText w:val="%8."/>
@@ -32221,7 +31720,7 @@
       </w:lvl>
     </w:lvlOverride>
     <w:lvlOverride w:ilvl="8">
-      <w:lvl w:ilvl="8" w:tplc="99524C40">
+      <w:lvl w:ilvl="8" w:tplc="1F54266E">
         <w:start w:val="1"/>
         <w:numFmt w:val="lowerRoman"/>
         <w:lvlText w:val="%9."/>
@@ -32259,7 +31758,7 @@
   <w:num w:numId="20">
     <w:abstractNumId w:val="24"/>
     <w:lvlOverride w:ilvl="0">
-      <w:lvl w:ilvl="0" w:tplc="FD3803AC">
+      <w:lvl w:ilvl="0" w:tplc="0DAE1DC4">
         <w:start w:val="1"/>
         <w:numFmt w:val="decimal"/>
         <w:lvlText w:val="%1."/>
@@ -32293,7 +31792,7 @@
       </w:lvl>
     </w:lvlOverride>
     <w:lvlOverride w:ilvl="1">
-      <w:lvl w:ilvl="1" w:tplc="1CD6AEDA">
+      <w:lvl w:ilvl="1" w:tplc="427ABD94">
         <w:start w:val="1"/>
         <w:numFmt w:val="lowerLetter"/>
         <w:lvlText w:val="%2."/>
@@ -32327,7 +31826,7 @@
       </w:lvl>
     </w:lvlOverride>
     <w:lvlOverride w:ilvl="2">
-      <w:lvl w:ilvl="2" w:tplc="4D88C386">
+      <w:lvl w:ilvl="2" w:tplc="8598B8AE">
         <w:start w:val="1"/>
         <w:numFmt w:val="lowerRoman"/>
         <w:lvlText w:val="%3."/>
@@ -32362,7 +31861,7 @@
       </w:lvl>
     </w:lvlOverride>
     <w:lvlOverride w:ilvl="3">
-      <w:lvl w:ilvl="3" w:tplc="6D049C06">
+      <w:lvl w:ilvl="3" w:tplc="7110EB8A">
         <w:start w:val="1"/>
         <w:numFmt w:val="decimal"/>
         <w:suff w:val="nothing"/>
@@ -32398,7 +31897,7 @@
       </w:lvl>
     </w:lvlOverride>
     <w:lvlOverride w:ilvl="4">
-      <w:lvl w:ilvl="4" w:tplc="27CC34F4">
+      <w:lvl w:ilvl="4" w:tplc="B8843112">
         <w:start w:val="1"/>
         <w:numFmt w:val="lowerLetter"/>
         <w:lvlText w:val="%5."/>
@@ -32433,7 +31932,7 @@
       </w:lvl>
     </w:lvlOverride>
     <w:lvlOverride w:ilvl="5">
-      <w:lvl w:ilvl="5" w:tplc="F6B2BF9E">
+      <w:lvl w:ilvl="5" w:tplc="0622C5D6">
         <w:start w:val="1"/>
         <w:numFmt w:val="lowerRoman"/>
         <w:lvlText w:val="%6."/>
@@ -32468,7 +31967,7 @@
       </w:lvl>
     </w:lvlOverride>
     <w:lvlOverride w:ilvl="6">
-      <w:lvl w:ilvl="6" w:tplc="A6FCA438">
+      <w:lvl w:ilvl="6" w:tplc="57FAA632">
         <w:start w:val="1"/>
         <w:numFmt w:val="decimal"/>
         <w:lvlText w:val="%7."/>
@@ -32503,7 +32002,7 @@
       </w:lvl>
     </w:lvlOverride>
     <w:lvlOverride w:ilvl="7">
-      <w:lvl w:ilvl="7" w:tplc="6714E50C">
+      <w:lvl w:ilvl="7" w:tplc="425649E4">
         <w:start w:val="1"/>
         <w:numFmt w:val="lowerLetter"/>
         <w:lvlText w:val="%8."/>
@@ -32538,7 +32037,7 @@
       </w:lvl>
     </w:lvlOverride>
     <w:lvlOverride w:ilvl="8">
-      <w:lvl w:ilvl="8" w:tplc="99524C40">
+      <w:lvl w:ilvl="8" w:tplc="1F54266E">
         <w:start w:val="1"/>
         <w:numFmt w:val="lowerRoman"/>
         <w:lvlText w:val="%9."/>
@@ -32576,7 +32075,7 @@
   <w:num w:numId="21">
     <w:abstractNumId w:val="22"/>
     <w:lvlOverride w:ilvl="0">
-      <w:lvl w:ilvl="0" w:tplc="1A4C4C40">
+      <w:lvl w:ilvl="0" w:tplc="7E38A658">
         <w:start w:val="1"/>
         <w:numFmt w:val="bullet"/>
         <w:lvlText w:val="-"/>
@@ -32607,7 +32106,7 @@
       </w:lvl>
     </w:lvlOverride>
     <w:lvlOverride w:ilvl="1">
-      <w:lvl w:ilvl="1" w:tplc="ABEE6C54">
+      <w:lvl w:ilvl="1" w:tplc="ECC0166A">
         <w:start w:val="1"/>
         <w:numFmt w:val="bullet"/>
         <w:lvlText w:val="o"/>
@@ -32638,7 +32137,7 @@
       </w:lvl>
     </w:lvlOverride>
     <w:lvlOverride w:ilvl="2">
-      <w:lvl w:ilvl="2" w:tplc="37564E44">
+      <w:lvl w:ilvl="2" w:tplc="5ADACD48">
         <w:start w:val="1"/>
         <w:numFmt w:val="bullet"/>
         <w:lvlText w:val="▪"/>
@@ -32669,7 +32168,7 @@
       </w:lvl>
     </w:lvlOverride>
     <w:lvlOverride w:ilvl="3">
-      <w:lvl w:ilvl="3" w:tplc="083419E4">
+      <w:lvl w:ilvl="3" w:tplc="FEAE2102">
         <w:start w:val="1"/>
         <w:numFmt w:val="bullet"/>
         <w:lvlText w:val="•"/>
@@ -32701,7 +32200,7 @@
       </w:lvl>
     </w:lvlOverride>
     <w:lvlOverride w:ilvl="4">
-      <w:lvl w:ilvl="4" w:tplc="B3D6AC16">
+      <w:lvl w:ilvl="4" w:tplc="A90CB22C">
         <w:start w:val="1"/>
         <w:numFmt w:val="bullet"/>
         <w:lvlText w:val="o"/>
@@ -32733,7 +32232,7 @@
       </w:lvl>
     </w:lvlOverride>
     <w:lvlOverride w:ilvl="5">
-      <w:lvl w:ilvl="5" w:tplc="65EA59C8">
+      <w:lvl w:ilvl="5" w:tplc="CB004F94">
         <w:start w:val="1"/>
         <w:numFmt w:val="bullet"/>
         <w:lvlText w:val="▪"/>
@@ -32765,7 +32264,7 @@
       </w:lvl>
     </w:lvlOverride>
     <w:lvlOverride w:ilvl="6">
-      <w:lvl w:ilvl="6" w:tplc="D3748652">
+      <w:lvl w:ilvl="6" w:tplc="573E7E6C">
         <w:start w:val="1"/>
         <w:numFmt w:val="bullet"/>
         <w:lvlText w:val="•"/>
@@ -32797,7 +32296,7 @@
       </w:lvl>
     </w:lvlOverride>
     <w:lvlOverride w:ilvl="7">
-      <w:lvl w:ilvl="7" w:tplc="8E9A0CB0">
+      <w:lvl w:ilvl="7" w:tplc="868AF212">
         <w:start w:val="1"/>
         <w:numFmt w:val="bullet"/>
         <w:lvlText w:val="o"/>
@@ -32829,7 +32328,7 @@
       </w:lvl>
     </w:lvlOverride>
     <w:lvlOverride w:ilvl="8">
-      <w:lvl w:ilvl="8" w:tplc="0FC68392">
+      <w:lvl w:ilvl="8" w:tplc="6748AD32">
         <w:start w:val="1"/>
         <w:numFmt w:val="bullet"/>
         <w:lvlText w:val="▪"/>
@@ -32864,7 +32363,7 @@
   <w:num w:numId="22">
     <w:abstractNumId w:val="22"/>
     <w:lvlOverride w:ilvl="0">
-      <w:lvl w:ilvl="0" w:tplc="1A4C4C40">
+      <w:lvl w:ilvl="0" w:tplc="7E38A658">
         <w:start w:val="1"/>
         <w:numFmt w:val="bullet"/>
         <w:lvlText w:val="-"/>
@@ -32895,7 +32394,7 @@
       </w:lvl>
     </w:lvlOverride>
     <w:lvlOverride w:ilvl="1">
-      <w:lvl w:ilvl="1" w:tplc="ABEE6C54">
+      <w:lvl w:ilvl="1" w:tplc="ECC0166A">
         <w:start w:val="1"/>
         <w:numFmt w:val="bullet"/>
         <w:lvlText w:val="o"/>
@@ -32925,7 +32424,7 @@
       </w:lvl>
     </w:lvlOverride>
     <w:lvlOverride w:ilvl="2">
-      <w:lvl w:ilvl="2" w:tplc="37564E44">
+      <w:lvl w:ilvl="2" w:tplc="5ADACD48">
         <w:start w:val="1"/>
         <w:numFmt w:val="bullet"/>
         <w:lvlText w:val="▪"/>
@@ -32956,7 +32455,7 @@
       </w:lvl>
     </w:lvlOverride>
     <w:lvlOverride w:ilvl="3">
-      <w:lvl w:ilvl="3" w:tplc="083419E4">
+      <w:lvl w:ilvl="3" w:tplc="FEAE2102">
         <w:start w:val="1"/>
         <w:numFmt w:val="bullet"/>
         <w:lvlText w:val="•"/>
@@ -32987,7 +32486,7 @@
       </w:lvl>
     </w:lvlOverride>
     <w:lvlOverride w:ilvl="4">
-      <w:lvl w:ilvl="4" w:tplc="B3D6AC16">
+      <w:lvl w:ilvl="4" w:tplc="A90CB22C">
         <w:start w:val="1"/>
         <w:numFmt w:val="bullet"/>
         <w:lvlText w:val="o"/>
@@ -33018,7 +32517,7 @@
       </w:lvl>
     </w:lvlOverride>
     <w:lvlOverride w:ilvl="5">
-      <w:lvl w:ilvl="5" w:tplc="65EA59C8">
+      <w:lvl w:ilvl="5" w:tplc="CB004F94">
         <w:start w:val="1"/>
         <w:numFmt w:val="bullet"/>
         <w:lvlText w:val="▪"/>
@@ -33049,7 +32548,7 @@
       </w:lvl>
     </w:lvlOverride>
     <w:lvlOverride w:ilvl="6">
-      <w:lvl w:ilvl="6" w:tplc="D3748652">
+      <w:lvl w:ilvl="6" w:tplc="573E7E6C">
         <w:start w:val="1"/>
         <w:numFmt w:val="bullet"/>
         <w:lvlText w:val="•"/>
@@ -33080,7 +32579,7 @@
       </w:lvl>
     </w:lvlOverride>
     <w:lvlOverride w:ilvl="7">
-      <w:lvl w:ilvl="7" w:tplc="8E9A0CB0">
+      <w:lvl w:ilvl="7" w:tplc="868AF212">
         <w:start w:val="1"/>
         <w:numFmt w:val="bullet"/>
         <w:lvlText w:val="o"/>
@@ -33111,7 +32610,7 @@
       </w:lvl>
     </w:lvlOverride>
     <w:lvlOverride w:ilvl="8">
-      <w:lvl w:ilvl="8" w:tplc="0FC68392">
+      <w:lvl w:ilvl="8" w:tplc="6748AD32">
         <w:start w:val="1"/>
         <w:numFmt w:val="bullet"/>
         <w:lvlText w:val="▪"/>
@@ -33145,7 +32644,7 @@
   <w:num w:numId="23">
     <w:abstractNumId w:val="22"/>
     <w:lvlOverride w:ilvl="0">
-      <w:lvl w:ilvl="0" w:tplc="1A4C4C40">
+      <w:lvl w:ilvl="0" w:tplc="7E38A658">
         <w:start w:val="1"/>
         <w:numFmt w:val="bullet"/>
         <w:lvlText w:val="-"/>
@@ -33176,7 +32675,7 @@
       </w:lvl>
     </w:lvlOverride>
     <w:lvlOverride w:ilvl="1">
-      <w:lvl w:ilvl="1" w:tplc="ABEE6C54">
+      <w:lvl w:ilvl="1" w:tplc="ECC0166A">
         <w:start w:val="1"/>
         <w:numFmt w:val="bullet"/>
         <w:lvlText w:val="o"/>
@@ -33207,7 +32706,7 @@
       </w:lvl>
     </w:lvlOverride>
     <w:lvlOverride w:ilvl="2">
-      <w:lvl w:ilvl="2" w:tplc="37564E44">
+      <w:lvl w:ilvl="2" w:tplc="5ADACD48">
         <w:start w:val="1"/>
         <w:numFmt w:val="bullet"/>
         <w:lvlText w:val="▪"/>
@@ -33238,7 +32737,7 @@
       </w:lvl>
     </w:lvlOverride>
     <w:lvlOverride w:ilvl="3">
-      <w:lvl w:ilvl="3" w:tplc="083419E4">
+      <w:lvl w:ilvl="3" w:tplc="FEAE2102">
         <w:start w:val="1"/>
         <w:numFmt w:val="bullet"/>
         <w:lvlText w:val="•"/>
@@ -33270,7 +32769,7 @@
       </w:lvl>
     </w:lvlOverride>
     <w:lvlOverride w:ilvl="4">
-      <w:lvl w:ilvl="4" w:tplc="B3D6AC16">
+      <w:lvl w:ilvl="4" w:tplc="A90CB22C">
         <w:start w:val="1"/>
         <w:numFmt w:val="bullet"/>
         <w:lvlText w:val="o"/>
@@ -33302,7 +32801,7 @@
       </w:lvl>
     </w:lvlOverride>
     <w:lvlOverride w:ilvl="5">
-      <w:lvl w:ilvl="5" w:tplc="65EA59C8">
+      <w:lvl w:ilvl="5" w:tplc="CB004F94">
         <w:start w:val="1"/>
         <w:numFmt w:val="bullet"/>
         <w:lvlText w:val="▪"/>
@@ -33334,7 +32833,7 @@
       </w:lvl>
     </w:lvlOverride>
     <w:lvlOverride w:ilvl="6">
-      <w:lvl w:ilvl="6" w:tplc="D3748652">
+      <w:lvl w:ilvl="6" w:tplc="573E7E6C">
         <w:start w:val="1"/>
         <w:numFmt w:val="bullet"/>
         <w:lvlText w:val="•"/>
@@ -33366,7 +32865,7 @@
       </w:lvl>
     </w:lvlOverride>
     <w:lvlOverride w:ilvl="7">
-      <w:lvl w:ilvl="7" w:tplc="8E9A0CB0">
+      <w:lvl w:ilvl="7" w:tplc="868AF212">
         <w:start w:val="1"/>
         <w:numFmt w:val="bullet"/>
         <w:lvlText w:val="o"/>
@@ -33398,7 +32897,7 @@
       </w:lvl>
     </w:lvlOverride>
     <w:lvlOverride w:ilvl="8">
-      <w:lvl w:ilvl="8" w:tplc="0FC68392">
+      <w:lvl w:ilvl="8" w:tplc="6748AD32">
         <w:start w:val="1"/>
         <w:numFmt w:val="bullet"/>
         <w:lvlText w:val="▪"/>
@@ -33459,7 +32958,7 @@
 </file>
 
 <file path=word/styles.xml><?xml version="1.0" encoding="utf-8"?>
-<w:styles xmlns:mc="http://schemas.openxmlformats.org/markup-compatibility/2006" xmlns:r="http://schemas.openxmlformats.org/officeDocument/2006/relationships" xmlns:w="http://schemas.openxmlformats.org/wordprocessingml/2006/main" xmlns:w14="http://schemas.microsoft.com/office/word/2010/wordml" xmlns:w15="http://schemas.microsoft.com/office/word/2012/wordml" xmlns:w16cex="http://schemas.microsoft.com/office/word/2018/wordml/cex" xmlns:w16cid="http://schemas.microsoft.com/office/word/2016/wordml/cid" xmlns:w16="http://schemas.microsoft.com/office/word/2018/wordml" xmlns:w16sdtdh="http://schemas.microsoft.com/office/word/2020/wordml/sdtdatahash" xmlns:w16se="http://schemas.microsoft.com/office/word/2015/wordml/symex" mc:Ignorable="w14 w15 w16se w16cid w16 w16cex w16sdtdh">
+<w:styles xmlns:mc="http://schemas.openxmlformats.org/markup-compatibility/2006" xmlns:r="http://schemas.openxmlformats.org/officeDocument/2006/relationships" xmlns:w="http://schemas.openxmlformats.org/wordprocessingml/2006/main" xmlns:w14="http://schemas.microsoft.com/office/word/2010/wordml" xmlns:w15="http://schemas.microsoft.com/office/word/2012/wordml" xmlns:w16cex="http://schemas.microsoft.com/office/word/2018/wordml/cex" xmlns:w16cid="http://schemas.microsoft.com/office/word/2016/wordml/cid" xmlns:w16="http://schemas.microsoft.com/office/word/2018/wordml" xmlns:w16se="http://schemas.microsoft.com/office/word/2015/wordml/symex" mc:Ignorable="w14 w15 w16se w16cid w16 w16cex">
   <w:docDefaults>
     <w:rPrDefault>
       <w:rPr>
@@ -33577,6 +33076,7 @@
     <w:lsdException w:name="HTML Sample" w:semiHidden="1" w:unhideWhenUsed="1"/>
     <w:lsdException w:name="HTML Typewriter" w:semiHidden="1" w:unhideWhenUsed="1"/>
     <w:lsdException w:name="HTML Variable" w:semiHidden="1" w:unhideWhenUsed="1"/>
+    <w:lsdException w:name="Normal Table" w:semiHidden="1" w:unhideWhenUsed="1"/>
     <w:lsdException w:name="annotation subject" w:semiHidden="1" w:unhideWhenUsed="1"/>
     <w:lsdException w:name="No List" w:semiHidden="1" w:unhideWhenUsed="1"/>
     <w:lsdException w:name="Outline List 1" w:semiHidden="1" w:unhideWhenUsed="1"/>
@@ -33619,8 +33119,11 @@
     <w:lsdException w:name="Table Contemporary" w:semiHidden="1" w:unhideWhenUsed="1"/>
     <w:lsdException w:name="Table Elegant" w:semiHidden="1" w:unhideWhenUsed="1"/>
     <w:lsdException w:name="Table Professional" w:semiHidden="1" w:unhideWhenUsed="1"/>
+    <w:lsdException w:name="Table Subtle 1" w:semiHidden="1" w:unhideWhenUsed="1"/>
     <w:lsdException w:name="Table Subtle 2" w:semiHidden="1" w:unhideWhenUsed="1"/>
     <w:lsdException w:name="Table Web 1" w:semiHidden="1" w:unhideWhenUsed="1"/>
+    <w:lsdException w:name="Table Web 2" w:semiHidden="1" w:unhideWhenUsed="1"/>
+    <w:lsdException w:name="Table Web 3" w:semiHidden="1" w:unhideWhenUsed="1"/>
     <w:lsdException w:name="Balloon Text" w:semiHidden="1" w:unhideWhenUsed="1"/>
     <w:lsdException w:name="Table Grid" w:uiPriority="39"/>
     <w:lsdException w:name="Table Theme" w:semiHidden="1" w:unhideWhenUsed="1"/>

</xml_diff>